<commit_message>
Artefatos 1 7 e 9 alterados
</commit_message>
<xml_diff>
--- a/Artefatos/7. Declaração do Problema.docx
+++ b/Artefatos/7. Declaração do Problema.docx
@@ -1,82 +1,66 @@
 
 <file path=word/document.xml><?xml version="1.0" encoding="utf-8"?>
-<w:document xmlns:mc="http://schemas.openxmlformats.org/markup-compatibility/2006" xmlns:o="urn:schemas-microsoft-com:office:office" xmlns:r="http://schemas.openxmlformats.org/officeDocument/2006/relationships" xmlns:m="http://schemas.openxmlformats.org/officeDocument/2006/math" xmlns:v="urn:schemas-microsoft-com:vml" xmlns:wp="http://schemas.openxmlformats.org/drawingml/2006/wordprocessingDrawing" xmlns:w10="urn:schemas-microsoft-com:office:word" xmlns:w="http://schemas.openxmlformats.org/wordprocessingml/2006/main" xmlns:wne="http://schemas.microsoft.com/office/word/2006/wordml" xmlns:sl="http://schemas.openxmlformats.org/schemaLibrary/2006/main" xmlns:a="http://schemas.openxmlformats.org/drawingml/2006/main" xmlns:pic="http://schemas.openxmlformats.org/drawingml/2006/picture" xmlns:c="http://schemas.openxmlformats.org/drawingml/2006/chart" xmlns:lc="http://schemas.openxmlformats.org/drawingml/2006/lockedCanvas" xmlns:dgm="http://schemas.openxmlformats.org/drawingml/2006/diagram" xmlns:wps="http://schemas.microsoft.com/office/word/2010/wordprocessingShape" xmlns:wpg="http://schemas.microsoft.com/office/word/2010/wordprocessingGroup" xmlns:w14="http://schemas.microsoft.com/office/word/2010/wordml" xmlns:w15="http://schemas.microsoft.com/office/word/2012/wordml">
+<w:document xmlns:wpc="http://schemas.microsoft.com/office/word/2010/wordprocessingCanvas" xmlns:cx="http://schemas.microsoft.com/office/drawing/2014/chartex" xmlns:cx1="http://schemas.microsoft.com/office/drawing/2015/9/8/chartex" xmlns:cx2="http://schemas.microsoft.com/office/drawing/2015/10/21/chartex" xmlns:cx3="http://schemas.microsoft.com/office/drawing/2016/5/9/chartex" xmlns:cx4="http://schemas.microsoft.com/office/drawing/2016/5/10/chartex" xmlns:cx5="http://schemas.microsoft.com/office/drawing/2016/5/11/chartex" xmlns:cx6="http://schemas.microsoft.com/office/drawing/2016/5/12/chartex" xmlns:cx7="http://schemas.microsoft.com/office/drawing/2016/5/13/chartex" xmlns:cx8="http://schemas.microsoft.com/office/drawing/2016/5/14/chartex" xmlns:mc="http://schemas.openxmlformats.org/markup-compatibility/2006" xmlns:aink="http://schemas.microsoft.com/office/drawing/2016/ink" xmlns:am3d="http://schemas.microsoft.com/office/drawing/2017/model3d" xmlns:o="urn:schemas-microsoft-com:office:office" xmlns:r="http://schemas.openxmlformats.org/officeDocument/2006/relationships" xmlns:m="http://schemas.openxmlformats.org/officeDocument/2006/math" xmlns:v="urn:schemas-microsoft-com:vml" xmlns:wp14="http://schemas.microsoft.com/office/word/2010/wordprocessingDrawing" xmlns:wp="http://schemas.openxmlformats.org/drawingml/2006/wordprocessingDrawing" xmlns:w10="urn:schemas-microsoft-com:office:word" xmlns:w="http://schemas.openxmlformats.org/wordprocessingml/2006/main" xmlns:w14="http://schemas.microsoft.com/office/word/2010/wordml" xmlns:w15="http://schemas.microsoft.com/office/word/2012/wordml" xmlns:w16cid="http://schemas.microsoft.com/office/word/2016/wordml/cid" xmlns:w16se="http://schemas.microsoft.com/office/word/2015/wordml/symex" xmlns:wpg="http://schemas.microsoft.com/office/word/2010/wordprocessingGroup" xmlns:wpi="http://schemas.microsoft.com/office/word/2010/wordprocessingInk" xmlns:wne="http://schemas.microsoft.com/office/word/2006/wordml" xmlns:wps="http://schemas.microsoft.com/office/word/2010/wordprocessingShape" mc:Ignorable="w14 w15 w16se w16cid wp14">
   <w:background w:color="FFFFFF"/>
   <w:body>
     <w:p>
       <w:pPr>
-        <w:pStyle w:val="Title"/>
-        <w:rPr/>
+        <w:pStyle w:val="Ttulo"/>
       </w:pPr>
-      <w:bookmarkStart w:colFirst="0" w:colLast="0" w:name="_heading=h.gjdgxs" w:id="0"/>
+      <w:bookmarkStart w:id="0" w:name="_heading=h.gjdgxs" w:colFirst="0" w:colLast="0"/>
       <w:bookmarkEnd w:id="0"/>
       <w:r>
-        <w:rPr>
-          <w:rtl w:val="0"/>
-        </w:rPr>
-        <w:t xml:space="preserve">Declaração do Problema</w:t>
+        <w:t>Declaração do Problema</w:t>
       </w:r>
     </w:p>
     <w:p>
       <w:pPr>
-        <w:pStyle w:val="Subtitle"/>
-        <w:rPr/>
+        <w:pStyle w:val="Subttulo"/>
       </w:pPr>
-      <w:bookmarkStart w:colFirst="0" w:colLast="0" w:name="_heading=h.2m7ua7980m01" w:id="1"/>
+      <w:bookmarkStart w:id="1" w:name="_heading=h.2m7ua7980m01" w:colFirst="0" w:colLast="0"/>
       <w:bookmarkEnd w:id="1"/>
       <w:r>
-        <w:rPr>
-          <w:rtl w:val="0"/>
-        </w:rPr>
-        <w:t xml:space="preserve">ByteAByte</w:t>
+        <w:t>ByteAByte</w:t>
       </w:r>
     </w:p>
     <w:tbl>
       <w:tblPr>
-        <w:tblStyle w:val="Table1"/>
-        <w:tblW w:w="9608.0" w:type="dxa"/>
-        <w:jc w:val="left"/>
-        <w:tblInd w:w="100.0" w:type="pct"/>
+        <w:tblStyle w:val="a"/>
+        <w:tblW w:w="9608" w:type="dxa"/>
+        <w:tblInd w:w="0" w:type="dxa"/>
         <w:tblBorders>
-          <w:top w:color="ff9900" w:space="0" w:sz="8" w:val="single"/>
-          <w:left w:color="ff9900" w:space="0" w:sz="8" w:val="single"/>
-          <w:bottom w:color="ff9900" w:space="0" w:sz="8" w:val="single"/>
-          <w:right w:color="ff9900" w:space="0" w:sz="8" w:val="single"/>
-          <w:insideH w:color="ff9900" w:space="0" w:sz="8" w:val="single"/>
-          <w:insideV w:color="ff9900" w:space="0" w:sz="8" w:val="single"/>
+          <w:top w:val="single" w:sz="8" w:space="0" w:color="FF9900"/>
+          <w:left w:val="single" w:sz="8" w:space="0" w:color="FF9900"/>
+          <w:bottom w:val="single" w:sz="8" w:space="0" w:color="FF9900"/>
+          <w:right w:val="single" w:sz="8" w:space="0" w:color="FF9900"/>
+          <w:insideH w:val="single" w:sz="8" w:space="0" w:color="FF9900"/>
+          <w:insideV w:val="single" w:sz="8" w:space="0" w:color="FF9900"/>
         </w:tblBorders>
         <w:tblLayout w:type="fixed"/>
-        <w:tblLook w:val="0600"/>
+        <w:tblLook w:val="0600" w:firstRow="0" w:lastRow="0" w:firstColumn="0" w:lastColumn="0" w:noHBand="1" w:noVBand="1"/>
       </w:tblPr>
       <w:tblGrid>
         <w:gridCol w:w="2588"/>
         <w:gridCol w:w="1500"/>
         <w:gridCol w:w="3660"/>
         <w:gridCol w:w="1860"/>
-        <w:tblGridChange w:id="0">
-          <w:tblGrid>
-            <w:gridCol w:w="2588"/>
-            <w:gridCol w:w="1500"/>
-            <w:gridCol w:w="3660"/>
-            <w:gridCol w:w="1860"/>
-          </w:tblGrid>
-        </w:tblGridChange>
       </w:tblGrid>
       <w:tr>
         <w:tc>
           <w:tcPr>
+            <w:tcW w:w="2588" w:type="dxa"/>
             <w:tcBorders>
-              <w:top w:color="ff9900" w:space="0" w:sz="8" w:val="single"/>
-              <w:left w:color="ff9900" w:space="0" w:sz="8" w:val="single"/>
-              <w:bottom w:color="ff9900" w:space="0" w:sz="8" w:val="single"/>
-              <w:right w:color="ff9900" w:space="0" w:sz="8" w:val="single"/>
+              <w:top w:val="single" w:sz="8" w:space="0" w:color="FF9900"/>
+              <w:left w:val="single" w:sz="8" w:space="0" w:color="FF9900"/>
+              <w:bottom w:val="single" w:sz="8" w:space="0" w:color="FF9900"/>
+              <w:right w:val="single" w:sz="8" w:space="0" w:color="FF9900"/>
             </w:tcBorders>
-            <w:shd w:fill="f9cb9c" w:val="clear"/>
+            <w:shd w:val="clear" w:color="auto" w:fill="F9CB9C"/>
             <w:tcMar>
-              <w:top w:w="100.0" w:type="dxa"/>
-              <w:left w:w="100.0" w:type="dxa"/>
-              <w:bottom w:w="100.0" w:type="dxa"/>
-              <w:right w:w="100.0" w:type="dxa"/>
+              <w:top w:w="100" w:type="dxa"/>
+              <w:left w:w="100" w:type="dxa"/>
+              <w:bottom w:w="100" w:type="dxa"/>
+              <w:right w:w="100" w:type="dxa"/>
             </w:tcMar>
           </w:tcPr>
           <w:p>
@@ -91,26 +75,26 @@
               <w:rPr>
                 <w:sz w:val="20"/>
                 <w:szCs w:val="20"/>
-                <w:rtl w:val="0"/>
-              </w:rPr>
-              <w:t xml:space="preserve">Aluno</w:t>
+              </w:rPr>
+              <w:t>Aluno</w:t>
             </w:r>
           </w:p>
         </w:tc>
         <w:tc>
           <w:tcPr>
+            <w:tcW w:w="1500" w:type="dxa"/>
             <w:tcBorders>
-              <w:top w:color="ff9900" w:space="0" w:sz="8" w:val="single"/>
-              <w:left w:color="ff9900" w:space="0" w:sz="8" w:val="single"/>
-              <w:bottom w:color="ff9900" w:space="0" w:sz="8" w:val="single"/>
-              <w:right w:color="ff9900" w:space="0" w:sz="8" w:val="single"/>
+              <w:top w:val="single" w:sz="8" w:space="0" w:color="FF9900"/>
+              <w:left w:val="single" w:sz="8" w:space="0" w:color="FF9900"/>
+              <w:bottom w:val="single" w:sz="8" w:space="0" w:color="FF9900"/>
+              <w:right w:val="single" w:sz="8" w:space="0" w:color="FF9900"/>
             </w:tcBorders>
-            <w:shd w:fill="f9cb9c" w:val="clear"/>
+            <w:shd w:val="clear" w:color="auto" w:fill="F9CB9C"/>
             <w:tcMar>
-              <w:top w:w="100.0" w:type="dxa"/>
-              <w:left w:w="100.0" w:type="dxa"/>
-              <w:bottom w:w="100.0" w:type="dxa"/>
-              <w:right w:w="100.0" w:type="dxa"/>
+              <w:top w:w="100" w:type="dxa"/>
+              <w:left w:w="100" w:type="dxa"/>
+              <w:bottom w:w="100" w:type="dxa"/>
+              <w:right w:w="100" w:type="dxa"/>
             </w:tcMar>
           </w:tcPr>
           <w:p>
@@ -125,26 +109,26 @@
               <w:rPr>
                 <w:sz w:val="20"/>
                 <w:szCs w:val="20"/>
-                <w:rtl w:val="0"/>
-              </w:rPr>
-              <w:t xml:space="preserve">RA</w:t>
+              </w:rPr>
+              <w:t>RA</w:t>
             </w:r>
           </w:p>
         </w:tc>
         <w:tc>
           <w:tcPr>
+            <w:tcW w:w="3660" w:type="dxa"/>
             <w:tcBorders>
-              <w:top w:color="ff9900" w:space="0" w:sz="8" w:val="single"/>
-              <w:left w:color="ff9900" w:space="0" w:sz="8" w:val="single"/>
-              <w:bottom w:color="ff9900" w:space="0" w:sz="8" w:val="single"/>
-              <w:right w:color="ff9900" w:space="0" w:sz="8" w:val="single"/>
+              <w:top w:val="single" w:sz="8" w:space="0" w:color="FF9900"/>
+              <w:left w:val="single" w:sz="8" w:space="0" w:color="FF9900"/>
+              <w:bottom w:val="single" w:sz="8" w:space="0" w:color="FF9900"/>
+              <w:right w:val="single" w:sz="8" w:space="0" w:color="FF9900"/>
             </w:tcBorders>
-            <w:shd w:fill="f9cb9c" w:val="clear"/>
+            <w:shd w:val="clear" w:color="auto" w:fill="F9CB9C"/>
             <w:tcMar>
-              <w:top w:w="100.0" w:type="dxa"/>
-              <w:left w:w="100.0" w:type="dxa"/>
-              <w:bottom w:w="100.0" w:type="dxa"/>
-              <w:right w:w="100.0" w:type="dxa"/>
+              <w:top w:w="100" w:type="dxa"/>
+              <w:left w:w="100" w:type="dxa"/>
+              <w:bottom w:w="100" w:type="dxa"/>
+              <w:right w:w="100" w:type="dxa"/>
             </w:tcMar>
           </w:tcPr>
           <w:p>
@@ -159,26 +143,26 @@
               <w:rPr>
                 <w:sz w:val="20"/>
                 <w:szCs w:val="20"/>
-                <w:rtl w:val="0"/>
-              </w:rPr>
-              <w:t xml:space="preserve">E-mail</w:t>
+              </w:rPr>
+              <w:t>E-mail</w:t>
             </w:r>
           </w:p>
         </w:tc>
         <w:tc>
           <w:tcPr>
+            <w:tcW w:w="1860" w:type="dxa"/>
             <w:tcBorders>
-              <w:top w:color="ff9900" w:space="0" w:sz="8" w:val="single"/>
-              <w:left w:color="ff9900" w:space="0" w:sz="8" w:val="single"/>
-              <w:bottom w:color="ff9900" w:space="0" w:sz="8" w:val="single"/>
-              <w:right w:color="ff9900" w:space="0" w:sz="8" w:val="single"/>
+              <w:top w:val="single" w:sz="8" w:space="0" w:color="FF9900"/>
+              <w:left w:val="single" w:sz="8" w:space="0" w:color="FF9900"/>
+              <w:bottom w:val="single" w:sz="8" w:space="0" w:color="FF9900"/>
+              <w:right w:val="single" w:sz="8" w:space="0" w:color="FF9900"/>
             </w:tcBorders>
-            <w:shd w:fill="f9cb9c" w:val="clear"/>
+            <w:shd w:val="clear" w:color="auto" w:fill="F9CB9C"/>
             <w:tcMar>
-              <w:top w:w="100.0" w:type="dxa"/>
-              <w:left w:w="100.0" w:type="dxa"/>
-              <w:bottom w:w="100.0" w:type="dxa"/>
-              <w:right w:w="100.0" w:type="dxa"/>
+              <w:top w:w="100" w:type="dxa"/>
+              <w:left w:w="100" w:type="dxa"/>
+              <w:bottom w:w="100" w:type="dxa"/>
+              <w:right w:w="100" w:type="dxa"/>
             </w:tcMar>
           </w:tcPr>
           <w:p>
@@ -193,9 +177,8 @@
               <w:rPr>
                 <w:sz w:val="20"/>
                 <w:szCs w:val="20"/>
-                <w:rtl w:val="0"/>
-              </w:rPr>
-              <w:t xml:space="preserve">Celular</w:t>
+              </w:rPr>
+              <w:t>Celular</w:t>
             </w:r>
           </w:p>
         </w:tc>
@@ -203,17 +186,18 @@
       <w:tr>
         <w:tc>
           <w:tcPr>
+            <w:tcW w:w="2588" w:type="dxa"/>
             <w:tcBorders>
-              <w:top w:color="ff9900" w:space="0" w:sz="8" w:val="single"/>
-              <w:left w:color="ff9900" w:space="0" w:sz="8" w:val="single"/>
-              <w:bottom w:color="ff9900" w:space="0" w:sz="8" w:val="single"/>
-              <w:right w:color="ff9900" w:space="0" w:sz="8" w:val="single"/>
+              <w:top w:val="single" w:sz="8" w:space="0" w:color="FF9900"/>
+              <w:left w:val="single" w:sz="8" w:space="0" w:color="FF9900"/>
+              <w:bottom w:val="single" w:sz="8" w:space="0" w:color="FF9900"/>
+              <w:right w:val="single" w:sz="8" w:space="0" w:color="FF9900"/>
             </w:tcBorders>
             <w:tcMar>
-              <w:top w:w="100.0" w:type="dxa"/>
-              <w:left w:w="100.0" w:type="dxa"/>
-              <w:bottom w:w="100.0" w:type="dxa"/>
-              <w:right w:w="100.0" w:type="dxa"/>
+              <w:top w:w="100" w:type="dxa"/>
+              <w:left w:w="100" w:type="dxa"/>
+              <w:bottom w:w="100" w:type="dxa"/>
+              <w:right w:w="100" w:type="dxa"/>
             </w:tcMar>
           </w:tcPr>
           <w:p>
@@ -230,9 +214,8 @@
               <w:rPr>
                 <w:sz w:val="20"/>
                 <w:szCs w:val="20"/>
-                <w:rtl w:val="0"/>
-              </w:rPr>
-              <w:t xml:space="preserve">Brando de Oliveira</w:t>
+              </w:rPr>
+              <w:t>Brando de Oliveira</w:t>
             </w:r>
           </w:p>
           <w:p>
@@ -249,25 +232,25 @@
               <w:rPr>
                 <w:sz w:val="20"/>
                 <w:szCs w:val="20"/>
-                <w:rtl w:val="0"/>
-              </w:rPr>
-              <w:t xml:space="preserve">Veridiano</w:t>
+              </w:rPr>
+              <w:t>Veridiano</w:t>
             </w:r>
           </w:p>
         </w:tc>
         <w:tc>
           <w:tcPr>
+            <w:tcW w:w="1500" w:type="dxa"/>
             <w:tcBorders>
-              <w:top w:color="ff9900" w:space="0" w:sz="8" w:val="single"/>
-              <w:left w:color="ff9900" w:space="0" w:sz="8" w:val="single"/>
-              <w:bottom w:color="ff9900" w:space="0" w:sz="8" w:val="single"/>
-              <w:right w:color="ff9900" w:space="0" w:sz="8" w:val="single"/>
+              <w:top w:val="single" w:sz="8" w:space="0" w:color="FF9900"/>
+              <w:left w:val="single" w:sz="8" w:space="0" w:color="FF9900"/>
+              <w:bottom w:val="single" w:sz="8" w:space="0" w:color="FF9900"/>
+              <w:right w:val="single" w:sz="8" w:space="0" w:color="FF9900"/>
             </w:tcBorders>
             <w:tcMar>
-              <w:top w:w="100.0" w:type="dxa"/>
-              <w:left w:w="100.0" w:type="dxa"/>
-              <w:bottom w:w="100.0" w:type="dxa"/>
-              <w:right w:w="100.0" w:type="dxa"/>
+              <w:top w:w="100" w:type="dxa"/>
+              <w:left w:w="100" w:type="dxa"/>
+              <w:bottom w:w="100" w:type="dxa"/>
+              <w:right w:w="100" w:type="dxa"/>
             </w:tcMar>
           </w:tcPr>
           <w:p>
@@ -284,25 +267,25 @@
               <w:rPr>
                 <w:sz w:val="20"/>
                 <w:szCs w:val="20"/>
-                <w:rtl w:val="0"/>
-              </w:rPr>
-              <w:t xml:space="preserve">1901003</w:t>
+              </w:rPr>
+              <w:t>1901003</w:t>
             </w:r>
           </w:p>
         </w:tc>
         <w:tc>
           <w:tcPr>
+            <w:tcW w:w="3660" w:type="dxa"/>
             <w:tcBorders>
-              <w:top w:color="ff9900" w:space="0" w:sz="8" w:val="single"/>
-              <w:left w:color="ff9900" w:space="0" w:sz="8" w:val="single"/>
-              <w:bottom w:color="ff9900" w:space="0" w:sz="8" w:val="single"/>
-              <w:right w:color="ff9900" w:space="0" w:sz="8" w:val="single"/>
+              <w:top w:val="single" w:sz="8" w:space="0" w:color="FF9900"/>
+              <w:left w:val="single" w:sz="8" w:space="0" w:color="FF9900"/>
+              <w:bottom w:val="single" w:sz="8" w:space="0" w:color="FF9900"/>
+              <w:right w:val="single" w:sz="8" w:space="0" w:color="FF9900"/>
             </w:tcBorders>
             <w:tcMar>
-              <w:top w:w="100.0" w:type="dxa"/>
-              <w:left w:w="100.0" w:type="dxa"/>
-              <w:bottom w:w="100.0" w:type="dxa"/>
-              <w:right w:w="100.0" w:type="dxa"/>
+              <w:top w:w="100" w:type="dxa"/>
+              <w:left w:w="100" w:type="dxa"/>
+              <w:bottom w:w="100" w:type="dxa"/>
+              <w:right w:w="100" w:type="dxa"/>
             </w:tcMar>
           </w:tcPr>
           <w:p>
@@ -315,23 +298,21 @@
                 <w:szCs w:val="20"/>
               </w:rPr>
             </w:pPr>
-            <w:hyperlink r:id="rId7">
+            <w:hyperlink r:id="rId8">
               <w:r>
                 <w:rPr>
-                  <w:color w:val="1155cc"/>
+                  <w:color w:val="1155CC"/>
                   <w:sz w:val="20"/>
                   <w:szCs w:val="20"/>
                   <w:u w:val="single"/>
-                  <w:rtl w:val="0"/>
                 </w:rPr>
-                <w:t xml:space="preserve">brando.veridiano@aluno.faculdadeimpacta.com.br</w:t>
+                <w:t>brando.veridiano@aluno.faculdadeimpacta.com.br</w:t>
               </w:r>
             </w:hyperlink>
             <w:r>
               <w:rPr>
                 <w:sz w:val="20"/>
                 <w:szCs w:val="20"/>
-                <w:rtl w:val="0"/>
               </w:rPr>
               <w:t xml:space="preserve"> </w:t>
             </w:r>
@@ -339,17 +320,18 @@
         </w:tc>
         <w:tc>
           <w:tcPr>
+            <w:tcW w:w="1860" w:type="dxa"/>
             <w:tcBorders>
-              <w:top w:color="ff9900" w:space="0" w:sz="8" w:val="single"/>
-              <w:left w:color="ff9900" w:space="0" w:sz="8" w:val="single"/>
-              <w:bottom w:color="ff9900" w:space="0" w:sz="8" w:val="single"/>
-              <w:right w:color="ff9900" w:space="0" w:sz="8" w:val="single"/>
+              <w:top w:val="single" w:sz="8" w:space="0" w:color="FF9900"/>
+              <w:left w:val="single" w:sz="8" w:space="0" w:color="FF9900"/>
+              <w:bottom w:val="single" w:sz="8" w:space="0" w:color="FF9900"/>
+              <w:right w:val="single" w:sz="8" w:space="0" w:color="FF9900"/>
             </w:tcBorders>
             <w:tcMar>
-              <w:top w:w="100.0" w:type="dxa"/>
-              <w:left w:w="100.0" w:type="dxa"/>
-              <w:bottom w:w="100.0" w:type="dxa"/>
-              <w:right w:w="100.0" w:type="dxa"/>
+              <w:top w:w="100" w:type="dxa"/>
+              <w:left w:w="100" w:type="dxa"/>
+              <w:bottom w:w="100" w:type="dxa"/>
+              <w:right w:w="100" w:type="dxa"/>
             </w:tcMar>
           </w:tcPr>
           <w:p>
@@ -366,9 +348,8 @@
               <w:rPr>
                 <w:sz w:val="20"/>
                 <w:szCs w:val="20"/>
-                <w:rtl w:val="0"/>
-              </w:rPr>
-              <w:t xml:space="preserve">(11) 98731-9014</w:t>
+              </w:rPr>
+              <w:t>(11) 98731-9014</w:t>
             </w:r>
           </w:p>
         </w:tc>
@@ -376,17 +357,18 @@
       <w:tr>
         <w:tc>
           <w:tcPr>
+            <w:tcW w:w="2588" w:type="dxa"/>
             <w:tcBorders>
-              <w:top w:color="ff9900" w:space="0" w:sz="8" w:val="single"/>
-              <w:left w:color="ff9900" w:space="0" w:sz="8" w:val="single"/>
-              <w:bottom w:color="ff9900" w:space="0" w:sz="8" w:val="single"/>
-              <w:right w:color="ff9900" w:space="0" w:sz="8" w:val="single"/>
+              <w:top w:val="single" w:sz="8" w:space="0" w:color="FF9900"/>
+              <w:left w:val="single" w:sz="8" w:space="0" w:color="FF9900"/>
+              <w:bottom w:val="single" w:sz="8" w:space="0" w:color="FF9900"/>
+              <w:right w:val="single" w:sz="8" w:space="0" w:color="FF9900"/>
             </w:tcBorders>
             <w:tcMar>
-              <w:top w:w="100.0" w:type="dxa"/>
-              <w:left w:w="100.0" w:type="dxa"/>
-              <w:bottom w:w="100.0" w:type="dxa"/>
-              <w:right w:w="100.0" w:type="dxa"/>
+              <w:top w:w="100" w:type="dxa"/>
+              <w:left w:w="100" w:type="dxa"/>
+              <w:bottom w:w="100" w:type="dxa"/>
+              <w:right w:w="100" w:type="dxa"/>
             </w:tcMar>
           </w:tcPr>
           <w:p>
@@ -403,9 +385,8 @@
               <w:rPr>
                 <w:sz w:val="20"/>
                 <w:szCs w:val="20"/>
-                <w:rtl w:val="0"/>
-              </w:rPr>
-              <w:t xml:space="preserve">Guilherme Alves dos</w:t>
+              </w:rPr>
+              <w:t>Guilherme Alves dos</w:t>
             </w:r>
           </w:p>
           <w:p>
@@ -422,25 +403,25 @@
               <w:rPr>
                 <w:sz w:val="20"/>
                 <w:szCs w:val="20"/>
-                <w:rtl w:val="0"/>
-              </w:rPr>
-              <w:t xml:space="preserve">Santos</w:t>
+              </w:rPr>
+              <w:t>Santos</w:t>
             </w:r>
           </w:p>
         </w:tc>
         <w:tc>
           <w:tcPr>
+            <w:tcW w:w="1500" w:type="dxa"/>
             <w:tcBorders>
-              <w:top w:color="ff9900" w:space="0" w:sz="8" w:val="single"/>
-              <w:left w:color="ff9900" w:space="0" w:sz="8" w:val="single"/>
-              <w:bottom w:color="ff9900" w:space="0" w:sz="8" w:val="single"/>
-              <w:right w:color="ff9900" w:space="0" w:sz="8" w:val="single"/>
+              <w:top w:val="single" w:sz="8" w:space="0" w:color="FF9900"/>
+              <w:left w:val="single" w:sz="8" w:space="0" w:color="FF9900"/>
+              <w:bottom w:val="single" w:sz="8" w:space="0" w:color="FF9900"/>
+              <w:right w:val="single" w:sz="8" w:space="0" w:color="FF9900"/>
             </w:tcBorders>
             <w:tcMar>
-              <w:top w:w="100.0" w:type="dxa"/>
-              <w:left w:w="100.0" w:type="dxa"/>
-              <w:bottom w:w="100.0" w:type="dxa"/>
-              <w:right w:w="100.0" w:type="dxa"/>
+              <w:top w:w="100" w:type="dxa"/>
+              <w:left w:w="100" w:type="dxa"/>
+              <w:bottom w:w="100" w:type="dxa"/>
+              <w:right w:w="100" w:type="dxa"/>
             </w:tcMar>
           </w:tcPr>
           <w:p>
@@ -457,25 +438,25 @@
               <w:rPr>
                 <w:sz w:val="20"/>
                 <w:szCs w:val="20"/>
-                <w:rtl w:val="0"/>
-              </w:rPr>
-              <w:t xml:space="preserve">1900785</w:t>
+              </w:rPr>
+              <w:t>1900785</w:t>
             </w:r>
           </w:p>
         </w:tc>
         <w:tc>
           <w:tcPr>
+            <w:tcW w:w="3660" w:type="dxa"/>
             <w:tcBorders>
-              <w:top w:color="ff9900" w:space="0" w:sz="8" w:val="single"/>
-              <w:left w:color="ff9900" w:space="0" w:sz="8" w:val="single"/>
-              <w:bottom w:color="ff9900" w:space="0" w:sz="8" w:val="single"/>
-              <w:right w:color="ff9900" w:space="0" w:sz="8" w:val="single"/>
+              <w:top w:val="single" w:sz="8" w:space="0" w:color="FF9900"/>
+              <w:left w:val="single" w:sz="8" w:space="0" w:color="FF9900"/>
+              <w:bottom w:val="single" w:sz="8" w:space="0" w:color="FF9900"/>
+              <w:right w:val="single" w:sz="8" w:space="0" w:color="FF9900"/>
             </w:tcBorders>
             <w:tcMar>
-              <w:top w:w="100.0" w:type="dxa"/>
-              <w:left w:w="100.0" w:type="dxa"/>
-              <w:bottom w:w="100.0" w:type="dxa"/>
-              <w:right w:w="100.0" w:type="dxa"/>
+              <w:top w:w="100" w:type="dxa"/>
+              <w:left w:w="100" w:type="dxa"/>
+              <w:bottom w:w="100" w:type="dxa"/>
+              <w:right w:w="100" w:type="dxa"/>
             </w:tcMar>
           </w:tcPr>
           <w:p>
@@ -488,23 +469,21 @@
                 <w:szCs w:val="20"/>
               </w:rPr>
             </w:pPr>
-            <w:hyperlink r:id="rId8">
+            <w:hyperlink r:id="rId9">
               <w:r>
                 <w:rPr>
-                  <w:color w:val="1155cc"/>
+                  <w:color w:val="1155CC"/>
                   <w:sz w:val="20"/>
                   <w:szCs w:val="20"/>
                   <w:u w:val="single"/>
-                  <w:rtl w:val="0"/>
                 </w:rPr>
-                <w:t xml:space="preserve">guilherme.asantos@aluno.faculdadeimpacta.com.br</w:t>
+                <w:t>guilherme.asantos@aluno.faculdadeimpacta.com.br</w:t>
               </w:r>
             </w:hyperlink>
             <w:r>
               <w:rPr>
                 <w:sz w:val="20"/>
                 <w:szCs w:val="20"/>
-                <w:rtl w:val="0"/>
               </w:rPr>
               <w:t xml:space="preserve"> </w:t>
             </w:r>
@@ -519,26 +498,22 @@
                 <w:szCs w:val="20"/>
               </w:rPr>
             </w:pPr>
-            <w:r>
-              <w:rPr>
-                <w:rtl w:val="0"/>
-              </w:rPr>
-            </w:r>
           </w:p>
         </w:tc>
         <w:tc>
           <w:tcPr>
+            <w:tcW w:w="1860" w:type="dxa"/>
             <w:tcBorders>
-              <w:top w:color="ff9900" w:space="0" w:sz="8" w:val="single"/>
-              <w:left w:color="ff9900" w:space="0" w:sz="8" w:val="single"/>
-              <w:bottom w:color="ff9900" w:space="0" w:sz="8" w:val="single"/>
-              <w:right w:color="ff9900" w:space="0" w:sz="8" w:val="single"/>
+              <w:top w:val="single" w:sz="8" w:space="0" w:color="FF9900"/>
+              <w:left w:val="single" w:sz="8" w:space="0" w:color="FF9900"/>
+              <w:bottom w:val="single" w:sz="8" w:space="0" w:color="FF9900"/>
+              <w:right w:val="single" w:sz="8" w:space="0" w:color="FF9900"/>
             </w:tcBorders>
             <w:tcMar>
-              <w:top w:w="100.0" w:type="dxa"/>
-              <w:left w:w="100.0" w:type="dxa"/>
-              <w:bottom w:w="100.0" w:type="dxa"/>
-              <w:right w:w="100.0" w:type="dxa"/>
+              <w:top w:w="100" w:type="dxa"/>
+              <w:left w:w="100" w:type="dxa"/>
+              <w:bottom w:w="100" w:type="dxa"/>
+              <w:right w:w="100" w:type="dxa"/>
             </w:tcMar>
           </w:tcPr>
           <w:p>
@@ -555,9 +530,8 @@
               <w:rPr>
                 <w:sz w:val="20"/>
                 <w:szCs w:val="20"/>
-                <w:rtl w:val="0"/>
-              </w:rPr>
-              <w:t xml:space="preserve">(11) 97347-0208</w:t>
+              </w:rPr>
+              <w:t>(11) 97347-0208</w:t>
             </w:r>
           </w:p>
         </w:tc>
@@ -565,17 +539,18 @@
       <w:tr>
         <w:tc>
           <w:tcPr>
+            <w:tcW w:w="2588" w:type="dxa"/>
             <w:tcBorders>
-              <w:top w:color="ff9900" w:space="0" w:sz="8" w:val="single"/>
-              <w:left w:color="ff9900" w:space="0" w:sz="8" w:val="single"/>
-              <w:bottom w:color="ff9900" w:space="0" w:sz="8" w:val="single"/>
-              <w:right w:color="ff9900" w:space="0" w:sz="8" w:val="single"/>
+              <w:top w:val="single" w:sz="8" w:space="0" w:color="FF9900"/>
+              <w:left w:val="single" w:sz="8" w:space="0" w:color="FF9900"/>
+              <w:bottom w:val="single" w:sz="8" w:space="0" w:color="FF9900"/>
+              <w:right w:val="single" w:sz="8" w:space="0" w:color="FF9900"/>
             </w:tcBorders>
             <w:tcMar>
-              <w:top w:w="100.0" w:type="dxa"/>
-              <w:left w:w="100.0" w:type="dxa"/>
-              <w:bottom w:w="100.0" w:type="dxa"/>
-              <w:right w:w="100.0" w:type="dxa"/>
+              <w:top w:w="100" w:type="dxa"/>
+              <w:left w:w="100" w:type="dxa"/>
+              <w:bottom w:w="100" w:type="dxa"/>
+              <w:right w:w="100" w:type="dxa"/>
             </w:tcMar>
           </w:tcPr>
           <w:p>
@@ -592,9 +567,8 @@
               <w:rPr>
                 <w:sz w:val="20"/>
                 <w:szCs w:val="20"/>
-                <w:rtl w:val="0"/>
-              </w:rPr>
-              <w:t xml:space="preserve">Guilherme Marques</w:t>
+              </w:rPr>
+              <w:t>Guilherme Marques</w:t>
             </w:r>
           </w:p>
           <w:p>
@@ -611,9 +585,8 @@
               <w:rPr>
                 <w:sz w:val="20"/>
                 <w:szCs w:val="20"/>
-                <w:rtl w:val="0"/>
-              </w:rPr>
-              <w:t xml:space="preserve">D’Albuquerque Silva</w:t>
+              </w:rPr>
+              <w:t>D’Albuquerque Silva</w:t>
             </w:r>
           </w:p>
           <w:p>
@@ -630,25 +603,25 @@
               <w:rPr>
                 <w:sz w:val="20"/>
                 <w:szCs w:val="20"/>
-                <w:rtl w:val="0"/>
-              </w:rPr>
-              <w:t xml:space="preserve">(Responsável do Grupo)</w:t>
+              </w:rPr>
+              <w:t>(Responsável do Grupo)</w:t>
             </w:r>
           </w:p>
         </w:tc>
         <w:tc>
           <w:tcPr>
+            <w:tcW w:w="1500" w:type="dxa"/>
             <w:tcBorders>
-              <w:top w:color="ff9900" w:space="0" w:sz="8" w:val="single"/>
-              <w:left w:color="ff9900" w:space="0" w:sz="8" w:val="single"/>
-              <w:bottom w:color="ff9900" w:space="0" w:sz="8" w:val="single"/>
-              <w:right w:color="ff9900" w:space="0" w:sz="8" w:val="single"/>
+              <w:top w:val="single" w:sz="8" w:space="0" w:color="FF9900"/>
+              <w:left w:val="single" w:sz="8" w:space="0" w:color="FF9900"/>
+              <w:bottom w:val="single" w:sz="8" w:space="0" w:color="FF9900"/>
+              <w:right w:val="single" w:sz="8" w:space="0" w:color="FF9900"/>
             </w:tcBorders>
             <w:tcMar>
-              <w:top w:w="100.0" w:type="dxa"/>
-              <w:left w:w="100.0" w:type="dxa"/>
-              <w:bottom w:w="100.0" w:type="dxa"/>
-              <w:right w:w="100.0" w:type="dxa"/>
+              <w:top w:w="100" w:type="dxa"/>
+              <w:left w:w="100" w:type="dxa"/>
+              <w:bottom w:w="100" w:type="dxa"/>
+              <w:right w:w="100" w:type="dxa"/>
             </w:tcMar>
           </w:tcPr>
           <w:p>
@@ -665,25 +638,25 @@
               <w:rPr>
                 <w:sz w:val="20"/>
                 <w:szCs w:val="20"/>
-                <w:rtl w:val="0"/>
-              </w:rPr>
-              <w:t xml:space="preserve">1900823</w:t>
+              </w:rPr>
+              <w:t>1900823</w:t>
             </w:r>
           </w:p>
         </w:tc>
         <w:tc>
           <w:tcPr>
+            <w:tcW w:w="3660" w:type="dxa"/>
             <w:tcBorders>
-              <w:top w:color="ff9900" w:space="0" w:sz="8" w:val="single"/>
-              <w:left w:color="ff9900" w:space="0" w:sz="8" w:val="single"/>
-              <w:bottom w:color="ff9900" w:space="0" w:sz="8" w:val="single"/>
-              <w:right w:color="ff9900" w:space="0" w:sz="8" w:val="single"/>
+              <w:top w:val="single" w:sz="8" w:space="0" w:color="FF9900"/>
+              <w:left w:val="single" w:sz="8" w:space="0" w:color="FF9900"/>
+              <w:bottom w:val="single" w:sz="8" w:space="0" w:color="FF9900"/>
+              <w:right w:val="single" w:sz="8" w:space="0" w:color="FF9900"/>
             </w:tcBorders>
             <w:tcMar>
-              <w:top w:w="100.0" w:type="dxa"/>
-              <w:left w:w="100.0" w:type="dxa"/>
-              <w:bottom w:w="100.0" w:type="dxa"/>
-              <w:right w:w="100.0" w:type="dxa"/>
+              <w:top w:w="100" w:type="dxa"/>
+              <w:left w:w="100" w:type="dxa"/>
+              <w:bottom w:w="100" w:type="dxa"/>
+              <w:right w:w="100" w:type="dxa"/>
             </w:tcMar>
           </w:tcPr>
           <w:p>
@@ -696,23 +669,30 @@
                 <w:szCs w:val="20"/>
               </w:rPr>
             </w:pPr>
-            <w:hyperlink r:id="rId9">
+            <w:hyperlink r:id="rId10">
               <w:r>
                 <w:rPr>
-                  <w:color w:val="1155cc"/>
+                  <w:color w:val="1155CC"/>
                   <w:sz w:val="20"/>
                   <w:szCs w:val="20"/>
                   <w:u w:val="single"/>
-                  <w:rtl w:val="0"/>
                 </w:rPr>
-                <w:t xml:space="preserve">guilherme.dalbuquerque@aluno.faculdadeimpacta.com.br</w:t>
+                <w:t>guilherme.dalbuquerque@aluno.faculdadeimp</w:t>
+              </w:r>
+              <w:r>
+                <w:rPr>
+                  <w:color w:val="1155CC"/>
+                  <w:sz w:val="20"/>
+                  <w:szCs w:val="20"/>
+                  <w:u w:val="single"/>
+                </w:rPr>
+                <w:t>acta.com.br</w:t>
               </w:r>
             </w:hyperlink>
             <w:r>
               <w:rPr>
                 <w:sz w:val="20"/>
                 <w:szCs w:val="20"/>
-                <w:rtl w:val="0"/>
               </w:rPr>
               <w:t xml:space="preserve"> </w:t>
             </w:r>
@@ -720,17 +700,18 @@
         </w:tc>
         <w:tc>
           <w:tcPr>
+            <w:tcW w:w="1860" w:type="dxa"/>
             <w:tcBorders>
-              <w:top w:color="ff9900" w:space="0" w:sz="8" w:val="single"/>
-              <w:left w:color="ff9900" w:space="0" w:sz="8" w:val="single"/>
-              <w:bottom w:color="ff9900" w:space="0" w:sz="8" w:val="single"/>
-              <w:right w:color="ff9900" w:space="0" w:sz="8" w:val="single"/>
+              <w:top w:val="single" w:sz="8" w:space="0" w:color="FF9900"/>
+              <w:left w:val="single" w:sz="8" w:space="0" w:color="FF9900"/>
+              <w:bottom w:val="single" w:sz="8" w:space="0" w:color="FF9900"/>
+              <w:right w:val="single" w:sz="8" w:space="0" w:color="FF9900"/>
             </w:tcBorders>
             <w:tcMar>
-              <w:top w:w="100.0" w:type="dxa"/>
-              <w:left w:w="100.0" w:type="dxa"/>
-              <w:bottom w:w="100.0" w:type="dxa"/>
-              <w:right w:w="100.0" w:type="dxa"/>
+              <w:top w:w="100" w:type="dxa"/>
+              <w:left w:w="100" w:type="dxa"/>
+              <w:bottom w:w="100" w:type="dxa"/>
+              <w:right w:w="100" w:type="dxa"/>
             </w:tcMar>
           </w:tcPr>
           <w:p>
@@ -747,9 +728,8 @@
               <w:rPr>
                 <w:sz w:val="20"/>
                 <w:szCs w:val="20"/>
-                <w:rtl w:val="0"/>
-              </w:rPr>
-              <w:t xml:space="preserve">(11) 97272-1991</w:t>
+              </w:rPr>
+              <w:t>(11) 97272-1991</w:t>
             </w:r>
           </w:p>
         </w:tc>
@@ -757,17 +737,18 @@
       <w:tr>
         <w:tc>
           <w:tcPr>
+            <w:tcW w:w="2588" w:type="dxa"/>
             <w:tcBorders>
-              <w:top w:color="ff9900" w:space="0" w:sz="8" w:val="single"/>
-              <w:left w:color="ff9900" w:space="0" w:sz="8" w:val="single"/>
-              <w:bottom w:color="ff9900" w:space="0" w:sz="8" w:val="single"/>
-              <w:right w:color="ff9900" w:space="0" w:sz="8" w:val="single"/>
+              <w:top w:val="single" w:sz="8" w:space="0" w:color="FF9900"/>
+              <w:left w:val="single" w:sz="8" w:space="0" w:color="FF9900"/>
+              <w:bottom w:val="single" w:sz="8" w:space="0" w:color="FF9900"/>
+              <w:right w:val="single" w:sz="8" w:space="0" w:color="FF9900"/>
             </w:tcBorders>
             <w:tcMar>
-              <w:top w:w="100.0" w:type="dxa"/>
-              <w:left w:w="100.0" w:type="dxa"/>
-              <w:bottom w:w="100.0" w:type="dxa"/>
-              <w:right w:w="100.0" w:type="dxa"/>
+              <w:top w:w="100" w:type="dxa"/>
+              <w:left w:w="100" w:type="dxa"/>
+              <w:bottom w:w="100" w:type="dxa"/>
+              <w:right w:w="100" w:type="dxa"/>
             </w:tcMar>
           </w:tcPr>
           <w:p>
@@ -780,29 +761,47 @@
                 <w:szCs w:val="20"/>
               </w:rPr>
             </w:pPr>
-            <w:r>
-              <w:rPr>
-                <w:sz w:val="20"/>
-                <w:szCs w:val="20"/>
-                <w:rtl w:val="0"/>
-              </w:rPr>
-              <w:t xml:space="preserve">Hadnan Basilio</w:t>
-            </w:r>
+            <w:proofErr w:type="spellStart"/>
+            <w:r>
+              <w:rPr>
+                <w:sz w:val="20"/>
+                <w:szCs w:val="20"/>
+              </w:rPr>
+              <w:t>Hadnan</w:t>
+            </w:r>
+            <w:proofErr w:type="spellEnd"/>
+            <w:r>
+              <w:rPr>
+                <w:sz w:val="20"/>
+                <w:szCs w:val="20"/>
+              </w:rPr>
+              <w:t xml:space="preserve"> </w:t>
+            </w:r>
+            <w:proofErr w:type="spellStart"/>
+            <w:r>
+              <w:rPr>
+                <w:sz w:val="20"/>
+                <w:szCs w:val="20"/>
+              </w:rPr>
+              <w:t>Basilio</w:t>
+            </w:r>
+            <w:proofErr w:type="spellEnd"/>
           </w:p>
         </w:tc>
         <w:tc>
           <w:tcPr>
+            <w:tcW w:w="1500" w:type="dxa"/>
             <w:tcBorders>
-              <w:top w:color="ff9900" w:space="0" w:sz="8" w:val="single"/>
-              <w:left w:color="ff9900" w:space="0" w:sz="8" w:val="single"/>
-              <w:bottom w:color="ff9900" w:space="0" w:sz="8" w:val="single"/>
-              <w:right w:color="ff9900" w:space="0" w:sz="8" w:val="single"/>
+              <w:top w:val="single" w:sz="8" w:space="0" w:color="FF9900"/>
+              <w:left w:val="single" w:sz="8" w:space="0" w:color="FF9900"/>
+              <w:bottom w:val="single" w:sz="8" w:space="0" w:color="FF9900"/>
+              <w:right w:val="single" w:sz="8" w:space="0" w:color="FF9900"/>
             </w:tcBorders>
             <w:tcMar>
-              <w:top w:w="100.0" w:type="dxa"/>
-              <w:left w:w="100.0" w:type="dxa"/>
-              <w:bottom w:w="100.0" w:type="dxa"/>
-              <w:right w:w="100.0" w:type="dxa"/>
+              <w:top w:w="100" w:type="dxa"/>
+              <w:left w:w="100" w:type="dxa"/>
+              <w:bottom w:w="100" w:type="dxa"/>
+              <w:right w:w="100" w:type="dxa"/>
             </w:tcMar>
           </w:tcPr>
           <w:p>
@@ -819,25 +818,25 @@
               <w:rPr>
                 <w:sz w:val="20"/>
                 <w:szCs w:val="20"/>
-                <w:rtl w:val="0"/>
-              </w:rPr>
-              <w:t xml:space="preserve">1901020</w:t>
+              </w:rPr>
+              <w:t>1901020</w:t>
             </w:r>
           </w:p>
         </w:tc>
         <w:tc>
           <w:tcPr>
+            <w:tcW w:w="3660" w:type="dxa"/>
             <w:tcBorders>
-              <w:top w:color="ff9900" w:space="0" w:sz="8" w:val="single"/>
-              <w:left w:color="ff9900" w:space="0" w:sz="8" w:val="single"/>
-              <w:bottom w:color="ff9900" w:space="0" w:sz="8" w:val="single"/>
-              <w:right w:color="ff9900" w:space="0" w:sz="8" w:val="single"/>
+              <w:top w:val="single" w:sz="8" w:space="0" w:color="FF9900"/>
+              <w:left w:val="single" w:sz="8" w:space="0" w:color="FF9900"/>
+              <w:bottom w:val="single" w:sz="8" w:space="0" w:color="FF9900"/>
+              <w:right w:val="single" w:sz="8" w:space="0" w:color="FF9900"/>
             </w:tcBorders>
             <w:tcMar>
-              <w:top w:w="100.0" w:type="dxa"/>
-              <w:left w:w="100.0" w:type="dxa"/>
-              <w:bottom w:w="100.0" w:type="dxa"/>
-              <w:right w:w="100.0" w:type="dxa"/>
+              <w:top w:w="100" w:type="dxa"/>
+              <w:left w:w="100" w:type="dxa"/>
+              <w:bottom w:w="100" w:type="dxa"/>
+              <w:right w:w="100" w:type="dxa"/>
             </w:tcMar>
           </w:tcPr>
           <w:p>
@@ -850,23 +849,21 @@
                 <w:szCs w:val="20"/>
               </w:rPr>
             </w:pPr>
-            <w:hyperlink r:id="rId10">
+            <w:hyperlink r:id="rId11">
               <w:r>
                 <w:rPr>
-                  <w:color w:val="1155cc"/>
+                  <w:color w:val="1155CC"/>
                   <w:sz w:val="20"/>
                   <w:szCs w:val="20"/>
                   <w:u w:val="single"/>
-                  <w:rtl w:val="0"/>
                 </w:rPr>
-                <w:t xml:space="preserve">hadnan.basilio@aluno.faculdadeimpacta.com.br</w:t>
+                <w:t>hadnan.basilio@aluno.faculdadeimpacta.com.br</w:t>
               </w:r>
             </w:hyperlink>
             <w:r>
               <w:rPr>
                 <w:sz w:val="20"/>
                 <w:szCs w:val="20"/>
-                <w:rtl w:val="0"/>
               </w:rPr>
               <w:t xml:space="preserve"> </w:t>
             </w:r>
@@ -874,17 +871,18 @@
         </w:tc>
         <w:tc>
           <w:tcPr>
+            <w:tcW w:w="1860" w:type="dxa"/>
             <w:tcBorders>
-              <w:top w:color="ff9900" w:space="0" w:sz="8" w:val="single"/>
-              <w:left w:color="ff9900" w:space="0" w:sz="8" w:val="single"/>
-              <w:bottom w:color="ff9900" w:space="0" w:sz="8" w:val="single"/>
-              <w:right w:color="ff9900" w:space="0" w:sz="8" w:val="single"/>
+              <w:top w:val="single" w:sz="8" w:space="0" w:color="FF9900"/>
+              <w:left w:val="single" w:sz="8" w:space="0" w:color="FF9900"/>
+              <w:bottom w:val="single" w:sz="8" w:space="0" w:color="FF9900"/>
+              <w:right w:val="single" w:sz="8" w:space="0" w:color="FF9900"/>
             </w:tcBorders>
             <w:tcMar>
-              <w:top w:w="100.0" w:type="dxa"/>
-              <w:left w:w="100.0" w:type="dxa"/>
-              <w:bottom w:w="100.0" w:type="dxa"/>
-              <w:right w:w="100.0" w:type="dxa"/>
+              <w:top w:w="100" w:type="dxa"/>
+              <w:left w:w="100" w:type="dxa"/>
+              <w:bottom w:w="100" w:type="dxa"/>
+              <w:right w:w="100" w:type="dxa"/>
             </w:tcMar>
           </w:tcPr>
           <w:p>
@@ -901,9 +899,8 @@
               <w:rPr>
                 <w:sz w:val="20"/>
                 <w:szCs w:val="20"/>
-                <w:rtl w:val="0"/>
-              </w:rPr>
-              <w:t xml:space="preserve">(11) 95101-2165</w:t>
+              </w:rPr>
+              <w:t>(11) 95101-2165</w:t>
             </w:r>
           </w:p>
         </w:tc>
@@ -911,17 +908,18 @@
       <w:tr>
         <w:tc>
           <w:tcPr>
+            <w:tcW w:w="2588" w:type="dxa"/>
             <w:tcBorders>
-              <w:top w:color="ff9900" w:space="0" w:sz="8" w:val="single"/>
-              <w:left w:color="ff9900" w:space="0" w:sz="8" w:val="single"/>
-              <w:bottom w:color="ff9900" w:space="0" w:sz="8" w:val="single"/>
-              <w:right w:color="ff9900" w:space="0" w:sz="8" w:val="single"/>
+              <w:top w:val="single" w:sz="8" w:space="0" w:color="FF9900"/>
+              <w:left w:val="single" w:sz="8" w:space="0" w:color="FF9900"/>
+              <w:bottom w:val="single" w:sz="8" w:space="0" w:color="FF9900"/>
+              <w:right w:val="single" w:sz="8" w:space="0" w:color="FF9900"/>
             </w:tcBorders>
             <w:tcMar>
-              <w:top w:w="100.0" w:type="dxa"/>
-              <w:left w:w="100.0" w:type="dxa"/>
-              <w:bottom w:w="100.0" w:type="dxa"/>
-              <w:right w:w="100.0" w:type="dxa"/>
+              <w:top w:w="100" w:type="dxa"/>
+              <w:left w:w="100" w:type="dxa"/>
+              <w:bottom w:w="100" w:type="dxa"/>
+              <w:right w:w="100" w:type="dxa"/>
             </w:tcMar>
           </w:tcPr>
           <w:p>
@@ -938,9 +936,8 @@
               <w:rPr>
                 <w:sz w:val="20"/>
                 <w:szCs w:val="20"/>
-                <w:rtl w:val="0"/>
-              </w:rPr>
-              <w:t xml:space="preserve">Víctor Hugo Sanches</w:t>
+              </w:rPr>
+              <w:t>Víctor Hugo Sanches</w:t>
             </w:r>
           </w:p>
           <w:p>
@@ -957,25 +954,25 @@
               <w:rPr>
                 <w:sz w:val="20"/>
                 <w:szCs w:val="20"/>
-                <w:rtl w:val="0"/>
-              </w:rPr>
-              <w:t xml:space="preserve">Barbosa</w:t>
+              </w:rPr>
+              <w:t>Barbosa</w:t>
             </w:r>
           </w:p>
         </w:tc>
         <w:tc>
           <w:tcPr>
+            <w:tcW w:w="1500" w:type="dxa"/>
             <w:tcBorders>
-              <w:top w:color="ff9900" w:space="0" w:sz="8" w:val="single"/>
-              <w:left w:color="ff9900" w:space="0" w:sz="8" w:val="single"/>
-              <w:bottom w:color="ff9900" w:space="0" w:sz="8" w:val="single"/>
-              <w:right w:color="ff9900" w:space="0" w:sz="8" w:val="single"/>
+              <w:top w:val="single" w:sz="8" w:space="0" w:color="FF9900"/>
+              <w:left w:val="single" w:sz="8" w:space="0" w:color="FF9900"/>
+              <w:bottom w:val="single" w:sz="8" w:space="0" w:color="FF9900"/>
+              <w:right w:val="single" w:sz="8" w:space="0" w:color="FF9900"/>
             </w:tcBorders>
             <w:tcMar>
-              <w:top w:w="100.0" w:type="dxa"/>
-              <w:left w:w="100.0" w:type="dxa"/>
-              <w:bottom w:w="100.0" w:type="dxa"/>
-              <w:right w:w="100.0" w:type="dxa"/>
+              <w:top w:w="100" w:type="dxa"/>
+              <w:left w:w="100" w:type="dxa"/>
+              <w:bottom w:w="100" w:type="dxa"/>
+              <w:right w:w="100" w:type="dxa"/>
             </w:tcMar>
           </w:tcPr>
           <w:p>
@@ -992,25 +989,25 @@
               <w:rPr>
                 <w:sz w:val="20"/>
                 <w:szCs w:val="20"/>
-                <w:rtl w:val="0"/>
-              </w:rPr>
-              <w:t xml:space="preserve">1900982</w:t>
+              </w:rPr>
+              <w:t>1900982</w:t>
             </w:r>
           </w:p>
         </w:tc>
         <w:tc>
           <w:tcPr>
+            <w:tcW w:w="3660" w:type="dxa"/>
             <w:tcBorders>
-              <w:top w:color="ff9900" w:space="0" w:sz="8" w:val="single"/>
-              <w:left w:color="ff9900" w:space="0" w:sz="8" w:val="single"/>
-              <w:bottom w:color="ff9900" w:space="0" w:sz="8" w:val="single"/>
-              <w:right w:color="ff9900" w:space="0" w:sz="8" w:val="single"/>
+              <w:top w:val="single" w:sz="8" w:space="0" w:color="FF9900"/>
+              <w:left w:val="single" w:sz="8" w:space="0" w:color="FF9900"/>
+              <w:bottom w:val="single" w:sz="8" w:space="0" w:color="FF9900"/>
+              <w:right w:val="single" w:sz="8" w:space="0" w:color="FF9900"/>
             </w:tcBorders>
             <w:tcMar>
-              <w:top w:w="100.0" w:type="dxa"/>
-              <w:left w:w="100.0" w:type="dxa"/>
-              <w:bottom w:w="100.0" w:type="dxa"/>
-              <w:right w:w="100.0" w:type="dxa"/>
+              <w:top w:w="100" w:type="dxa"/>
+              <w:left w:w="100" w:type="dxa"/>
+              <w:bottom w:w="100" w:type="dxa"/>
+              <w:right w:w="100" w:type="dxa"/>
             </w:tcMar>
           </w:tcPr>
           <w:p>
@@ -1023,23 +1020,21 @@
                 <w:szCs w:val="20"/>
               </w:rPr>
             </w:pPr>
-            <w:hyperlink r:id="rId11">
+            <w:hyperlink r:id="rId12">
               <w:r>
                 <w:rPr>
-                  <w:color w:val="1155cc"/>
+                  <w:color w:val="1155CC"/>
                   <w:sz w:val="20"/>
                   <w:szCs w:val="20"/>
                   <w:u w:val="single"/>
-                  <w:rtl w:val="0"/>
                 </w:rPr>
-                <w:t xml:space="preserve">victor.sanches@aluno.faculdadeimpacta.com.br</w:t>
+                <w:t>victor.sanches@aluno.faculdadeimpacta.com.br</w:t>
               </w:r>
             </w:hyperlink>
             <w:r>
               <w:rPr>
                 <w:sz w:val="20"/>
                 <w:szCs w:val="20"/>
-                <w:rtl w:val="0"/>
               </w:rPr>
               <w:t xml:space="preserve"> </w:t>
             </w:r>
@@ -1054,26 +1049,22 @@
                 <w:szCs w:val="20"/>
               </w:rPr>
             </w:pPr>
-            <w:r>
-              <w:rPr>
-                <w:rtl w:val="0"/>
-              </w:rPr>
-            </w:r>
           </w:p>
         </w:tc>
         <w:tc>
           <w:tcPr>
+            <w:tcW w:w="1860" w:type="dxa"/>
             <w:tcBorders>
-              <w:top w:color="ff9900" w:space="0" w:sz="8" w:val="single"/>
-              <w:left w:color="ff9900" w:space="0" w:sz="8" w:val="single"/>
-              <w:bottom w:color="ff9900" w:space="0" w:sz="8" w:val="single"/>
-              <w:right w:color="ff9900" w:space="0" w:sz="8" w:val="single"/>
+              <w:top w:val="single" w:sz="8" w:space="0" w:color="FF9900"/>
+              <w:left w:val="single" w:sz="8" w:space="0" w:color="FF9900"/>
+              <w:bottom w:val="single" w:sz="8" w:space="0" w:color="FF9900"/>
+              <w:right w:val="single" w:sz="8" w:space="0" w:color="FF9900"/>
             </w:tcBorders>
             <w:tcMar>
-              <w:top w:w="100.0" w:type="dxa"/>
-              <w:left w:w="100.0" w:type="dxa"/>
-              <w:bottom w:w="100.0" w:type="dxa"/>
-              <w:right w:w="100.0" w:type="dxa"/>
+              <w:top w:w="100" w:type="dxa"/>
+              <w:left w:w="100" w:type="dxa"/>
+              <w:bottom w:w="100" w:type="dxa"/>
+              <w:right w:w="100" w:type="dxa"/>
             </w:tcMar>
           </w:tcPr>
           <w:p>
@@ -1090,9 +1081,8 @@
               <w:rPr>
                 <w:sz w:val="20"/>
                 <w:szCs w:val="20"/>
-                <w:rtl w:val="0"/>
-              </w:rPr>
-              <w:t xml:space="preserve">(11) 96462-3866</w:t>
+              </w:rPr>
+              <w:t>(11) 96462-3866</w:t>
             </w:r>
           </w:p>
         </w:tc>
@@ -1100,55 +1090,44 @@
     </w:tbl>
     <w:p>
       <w:pPr>
-        <w:pStyle w:val="Subtitle"/>
-        <w:rPr/>
+        <w:pStyle w:val="Subttulo"/>
       </w:pPr>
-      <w:r>
-        <w:rPr>
-          <w:rtl w:val="0"/>
-        </w:rPr>
-      </w:r>
     </w:p>
     <w:tbl>
       <w:tblPr>
-        <w:tblStyle w:val="Table2"/>
-        <w:tblW w:w="9639.0" w:type="dxa"/>
-        <w:jc w:val="left"/>
-        <w:tblInd w:w="100.0" w:type="pct"/>
+        <w:tblStyle w:val="a0"/>
+        <w:tblW w:w="9639" w:type="dxa"/>
+        <w:tblInd w:w="0" w:type="dxa"/>
         <w:tblBorders>
-          <w:top w:color="ff9900" w:space="0" w:sz="8" w:val="single"/>
-          <w:left w:color="ff9900" w:space="0" w:sz="8" w:val="single"/>
-          <w:bottom w:color="ff9900" w:space="0" w:sz="8" w:val="single"/>
-          <w:right w:color="ff9900" w:space="0" w:sz="8" w:val="single"/>
-          <w:insideH w:color="ff9900" w:space="0" w:sz="8" w:val="single"/>
-          <w:insideV w:color="ff9900" w:space="0" w:sz="8" w:val="single"/>
+          <w:top w:val="single" w:sz="8" w:space="0" w:color="FF9900"/>
+          <w:left w:val="single" w:sz="8" w:space="0" w:color="FF9900"/>
+          <w:bottom w:val="single" w:sz="8" w:space="0" w:color="FF9900"/>
+          <w:right w:val="single" w:sz="8" w:space="0" w:color="FF9900"/>
+          <w:insideH w:val="single" w:sz="8" w:space="0" w:color="FF9900"/>
+          <w:insideV w:val="single" w:sz="8" w:space="0" w:color="FF9900"/>
         </w:tblBorders>
         <w:tblLayout w:type="fixed"/>
-        <w:tblLook w:val="0600"/>
+        <w:tblLook w:val="0600" w:firstRow="0" w:lastRow="0" w:firstColumn="0" w:lastColumn="0" w:noHBand="1" w:noVBand="1"/>
       </w:tblPr>
       <w:tblGrid>
         <w:gridCol w:w="9639"/>
-        <w:tblGridChange w:id="0">
-          <w:tblGrid>
-            <w:gridCol w:w="9639"/>
-          </w:tblGrid>
-        </w:tblGridChange>
       </w:tblGrid>
       <w:tr>
         <w:tc>
           <w:tcPr>
+            <w:tcW w:w="9639" w:type="dxa"/>
             <w:tcBorders>
-              <w:top w:color="ff9900" w:space="0" w:sz="8" w:val="single"/>
-              <w:left w:color="ff9900" w:space="0" w:sz="8" w:val="single"/>
-              <w:bottom w:color="ff9900" w:space="0" w:sz="8" w:val="single"/>
-              <w:right w:color="ff9900" w:space="0" w:sz="8" w:val="single"/>
+              <w:top w:val="single" w:sz="8" w:space="0" w:color="FF9900"/>
+              <w:left w:val="single" w:sz="8" w:space="0" w:color="FF9900"/>
+              <w:bottom w:val="single" w:sz="8" w:space="0" w:color="FF9900"/>
+              <w:right w:val="single" w:sz="8" w:space="0" w:color="FF9900"/>
             </w:tcBorders>
-            <w:shd w:fill="f9cb9c" w:val="clear"/>
+            <w:shd w:val="clear" w:color="auto" w:fill="F9CB9C"/>
             <w:tcMar>
-              <w:top w:w="100.0" w:type="dxa"/>
-              <w:left w:w="100.0" w:type="dxa"/>
-              <w:bottom w:w="100.0" w:type="dxa"/>
-              <w:right w:w="100.0" w:type="dxa"/>
+              <w:top w:w="100" w:type="dxa"/>
+              <w:left w:w="100" w:type="dxa"/>
+              <w:bottom w:w="100" w:type="dxa"/>
+              <w:right w:w="100" w:type="dxa"/>
             </w:tcMar>
           </w:tcPr>
           <w:p>
@@ -1163,9 +1142,8 @@
               <w:rPr>
                 <w:sz w:val="20"/>
                 <w:szCs w:val="20"/>
-                <w:rtl w:val="0"/>
-              </w:rPr>
-              <w:t xml:space="preserve">Tema</w:t>
+              </w:rPr>
+              <w:t>Tema</w:t>
             </w:r>
           </w:p>
         </w:tc>
@@ -1173,17 +1151,18 @@
       <w:tr>
         <w:tc>
           <w:tcPr>
+            <w:tcW w:w="9639" w:type="dxa"/>
             <w:tcBorders>
-              <w:top w:color="ff9900" w:space="0" w:sz="8" w:val="single"/>
-              <w:left w:color="ff9900" w:space="0" w:sz="8" w:val="single"/>
-              <w:bottom w:color="ff9900" w:space="0" w:sz="8" w:val="single"/>
-              <w:right w:color="ff9900" w:space="0" w:sz="8" w:val="single"/>
+              <w:top w:val="single" w:sz="8" w:space="0" w:color="FF9900"/>
+              <w:left w:val="single" w:sz="8" w:space="0" w:color="FF9900"/>
+              <w:bottom w:val="single" w:sz="8" w:space="0" w:color="FF9900"/>
+              <w:right w:val="single" w:sz="8" w:space="0" w:color="FF9900"/>
             </w:tcBorders>
             <w:tcMar>
-              <w:top w:w="100.0" w:type="dxa"/>
-              <w:left w:w="100.0" w:type="dxa"/>
-              <w:bottom w:w="100.0" w:type="dxa"/>
-              <w:right w:w="100.0" w:type="dxa"/>
+              <w:top w:w="100" w:type="dxa"/>
+              <w:left w:w="100" w:type="dxa"/>
+              <w:bottom w:w="100" w:type="dxa"/>
+              <w:right w:w="100" w:type="dxa"/>
             </w:tcMar>
           </w:tcPr>
           <w:p>
@@ -1199,97 +1178,67 @@
               <w:rPr>
                 <w:sz w:val="20"/>
                 <w:szCs w:val="20"/>
-                <w:rtl w:val="0"/>
-              </w:rPr>
-              <w:t xml:space="preserve">Organizador Dinâmico de PCP</w:t>
+              </w:rPr>
+              <w:t>Organizador Dinâmico de PCP</w:t>
             </w:r>
           </w:p>
         </w:tc>
       </w:tr>
     </w:tbl>
+    <w:p/>
     <w:p>
       <w:pPr>
-        <w:rPr/>
+        <w:jc w:val="both"/>
       </w:pPr>
       <w:r>
         <w:rPr>
-          <w:rtl w:val="0"/>
-        </w:rPr>
-      </w:r>
-    </w:p>
-    <w:p>
-      <w:pPr>
-        <w:rPr/>
-      </w:pPr>
-      <w:r>
-        <w:rPr>
-          <w:b w:val="1"/>
-          <w:rtl w:val="0"/>
+          <w:b/>
         </w:rPr>
         <w:t xml:space="preserve">O problema </w:t>
       </w:r>
       <w:r>
+        <w:t xml:space="preserve">é a StudioCiclo não está conseguindo atingir o seu público alvo, isso </w:t>
+      </w:r>
+      <w:r>
         <w:rPr>
-          <w:rtl w:val="0"/>
-        </w:rPr>
-        <w:t xml:space="preserve">é a StudioCiclo não está conseguindo atingir o seu público alvo, isso</w:t>
-      </w:r>
-      <w:r>
-        <w:rPr>
-          <w:rtl w:val="0"/>
-        </w:rPr>
-        <w:t xml:space="preserve"> </w:t>
-      </w:r>
-      <w:r>
-        <w:rPr>
-          <w:b w:val="1"/>
-          <w:rtl w:val="0"/>
+          <w:b/>
         </w:rPr>
         <w:t xml:space="preserve">afeta </w:t>
       </w:r>
       <w:r>
+        <w:t xml:space="preserve">os proprietários, funcionários, clientes, fornecedores e familiares </w:t>
+      </w:r>
+      <w:r>
         <w:rPr>
-          <w:rtl w:val="0"/>
+          <w:b/>
         </w:rPr>
-        <w:t xml:space="preserve">os proprietários, funcionários, clientes, fornecedores e familiares </w:t>
+        <w:t>devido</w:t>
+      </w:r>
+      <w:r>
+        <w:t xml:space="preserve"> sobrecarga em serviços de manutenção e pouco aproveitamento das habilidades artesanais; a quebra de peças</w:t>
+      </w:r>
+      <w:r>
+        <w:t xml:space="preserve"> específicas na hora dos reparos, acarretando em um gasto financeiro não previsto e com isso faz com que os proprietários não tenham um controle financeiro em detalhes, além de terem um gasto considerável de tempo na procura de novas peças, tirando assim f</w:t>
+      </w:r>
+      <w:r>
+        <w:t>oco dos funcionários e atrasando os serviços; e com isso muitos clientes têm de aguardar em uma lista de espera para serem atendidos, já os fornecedores não possuem um histórico eficaz dos produtos requeridos; e os familiares uma vez que há atraso nos serv</w:t>
+      </w:r>
+      <w:r>
+        <w:t xml:space="preserve">iços os funcionários acabam tendo de fazer horas extras até que todo o trabalho a ser entregue seja concluído. </w:t>
       </w:r>
       <w:r>
         <w:rPr>
-          <w:b w:val="1"/>
-          <w:rtl w:val="0"/>
-        </w:rPr>
-        <w:t xml:space="preserve">devido</w:t>
-      </w:r>
-      <w:r>
-        <w:rPr>
-          <w:rtl w:val="0"/>
-        </w:rPr>
-        <w:t xml:space="preserve"> sobrecarga em serviços de manutenção e pouco aproveitamento das habilidades artesanais; a quebra de peças específicas na hora dos reparos, acarretando em um gasto financeiro não previsto e com isso faz com que os proprietários não tenham um controle financeiro em detalhes, além de terem um gasto considerável de tempo na procura de novas peças, tirando assim foco dos funcionários e atrasando os serviços; e com isso muitos clientes têm de aguardar em uma lista de espera para serem atendidos, já os fornecedores não possuem um histórico eficaz dos produtos requeridos; e os familiares uma vez que há atraso nos serviços os funcionários acabam tendo de fazer horas extras até que todo o trabalho a ser entregue seja concluído. </w:t>
-      </w:r>
-      <w:r>
-        <w:rPr>
-          <w:b w:val="1"/>
-          <w:rtl w:val="0"/>
+          <w:b/>
         </w:rPr>
         <w:t xml:space="preserve">Os benefícios </w:t>
       </w:r>
       <w:r>
-        <w:rPr>
-          <w:rtl w:val="0"/>
-        </w:rPr>
-        <w:t xml:space="preserve">do </w:t>
-      </w:r>
-      <w:r>
-        <w:rPr>
-          <w:rtl w:val="0"/>
-        </w:rPr>
-        <w:t xml:space="preserve">CicloView</w:t>
-      </w:r>
-      <w:r>
-        <w:rPr>
-          <w:rtl w:val="0"/>
-        </w:rPr>
-        <w:t xml:space="preserve">, são:</w:t>
+        <w:t>do CicloView</w:t>
+      </w:r>
+      <w:bookmarkStart w:id="2" w:name="_GoBack"/>
+      <w:bookmarkEnd w:id="2"/>
+      <w:r>
+        <w:t>, são:</w:t>
       </w:r>
     </w:p>
     <w:p>
@@ -1298,14 +1247,10 @@
           <w:ilvl w:val="0"/>
           <w:numId w:val="1"/>
         </w:numPr>
-        <w:ind w:left="720" w:hanging="360"/>
-        <w:rPr/>
+        <w:jc w:val="both"/>
       </w:pPr>
       <w:r>
-        <w:rPr>
-          <w:rtl w:val="0"/>
-        </w:rPr>
-        <w:t xml:space="preserve">Maior controle de estoque;</w:t>
+        <w:t>Maior controle de estoque;</w:t>
       </w:r>
     </w:p>
     <w:p>
@@ -1314,13 +1259,10 @@
           <w:ilvl w:val="0"/>
           <w:numId w:val="1"/>
         </w:numPr>
-        <w:ind w:left="720" w:hanging="360"/>
+        <w:jc w:val="both"/>
       </w:pPr>
       <w:r>
-        <w:rPr>
-          <w:rtl w:val="0"/>
-        </w:rPr>
-        <w:t xml:space="preserve">Melhor planejamento de estoque formando históricos mais robustos;</w:t>
+        <w:t>Melhor planejamento de estoque formando históricos mais robustos;</w:t>
       </w:r>
     </w:p>
     <w:p>
@@ -1329,14 +1271,13 @@
           <w:ilvl w:val="0"/>
           <w:numId w:val="1"/>
         </w:numPr>
-        <w:ind w:left="720" w:hanging="360"/>
-        <w:rPr/>
+        <w:jc w:val="both"/>
       </w:pPr>
       <w:r>
-        <w:rPr>
-          <w:rtl w:val="0"/>
-        </w:rPr>
-        <w:t xml:space="preserve">Geração de relatórios para um bom controle financeiro;</w:t>
+        <w:t>Geração de relatóri</w:t>
+      </w:r>
+      <w:r>
+        <w:t>os para um bom controle financeiro;</w:t>
       </w:r>
     </w:p>
     <w:p>
@@ -1345,14 +1286,10 @@
           <w:ilvl w:val="0"/>
           <w:numId w:val="1"/>
         </w:numPr>
-        <w:ind w:left="720" w:hanging="360"/>
-        <w:rPr/>
+        <w:jc w:val="both"/>
       </w:pPr>
       <w:r>
-        <w:rPr>
-          <w:rtl w:val="0"/>
-        </w:rPr>
-        <w:t xml:space="preserve">Cronograma de atividades dinâmico e aprimorado para aproveitamento e gestão do tempo;</w:t>
+        <w:t>Cronograma de atividades dinâmico e aprimorado para aproveitamento e gestão do tempo;</w:t>
       </w:r>
     </w:p>
     <w:p>
@@ -1361,16 +1298,10 @@
           <w:ilvl w:val="0"/>
           <w:numId w:val="1"/>
         </w:numPr>
-        <w:ind w:left="720" w:hanging="360"/>
-        <w:rPr>
-          <w:u w:val="none"/>
-        </w:rPr>
+        <w:jc w:val="both"/>
       </w:pPr>
       <w:r>
-        <w:rPr>
-          <w:rtl w:val="0"/>
-        </w:rPr>
-        <w:t xml:space="preserve">Maior contato com o cliente final;</w:t>
+        <w:t>Maior contato com o cliente final;</w:t>
       </w:r>
     </w:p>
     <w:p>
@@ -1379,16 +1310,10 @@
           <w:ilvl w:val="0"/>
           <w:numId w:val="1"/>
         </w:numPr>
-        <w:ind w:left="720" w:hanging="360"/>
-        <w:rPr>
-          <w:u w:val="none"/>
-        </w:rPr>
+        <w:jc w:val="both"/>
       </w:pPr>
       <w:r>
-        <w:rPr>
-          <w:rtl w:val="0"/>
-        </w:rPr>
-        <w:t xml:space="preserve">Plataforma interativa loja-cliente para troca de informações, eventos, campanhas e promoções trabalhando as questões de marketing da loja;</w:t>
+        <w:t>Plataforma interativa loja-cliente para troca de informações, eventos, campanhas e promoções trabalhando as questões de marketing da loja;</w:t>
       </w:r>
     </w:p>
     <w:p>
@@ -1397,14 +1322,10 @@
           <w:ilvl w:val="0"/>
           <w:numId w:val="1"/>
         </w:numPr>
-        <w:ind w:left="720" w:hanging="360"/>
-        <w:rPr/>
+        <w:jc w:val="both"/>
       </w:pPr>
       <w:r>
-        <w:rPr>
-          <w:rtl w:val="0"/>
-        </w:rPr>
-        <w:t xml:space="preserve">Função de auto atendimento com detalhamento de prazo e custo;</w:t>
+        <w:t>Função de auto atendimento com detalhamento de prazo e custo;</w:t>
       </w:r>
     </w:p>
     <w:p>
@@ -1413,16 +1334,10 @@
           <w:ilvl w:val="0"/>
           <w:numId w:val="1"/>
         </w:numPr>
-        <w:ind w:left="720" w:hanging="360"/>
-        <w:rPr>
-          <w:u w:val="none"/>
-        </w:rPr>
+        <w:jc w:val="both"/>
       </w:pPr>
       <w:r>
-        <w:rPr>
-          <w:rtl w:val="0"/>
-        </w:rPr>
-        <w:t xml:space="preserve">Diminuição da sobrecarga de trabalho;</w:t>
+        <w:t>Diminuição da sobrecarga de trabalho;</w:t>
       </w:r>
     </w:p>
     <w:p>
@@ -1431,152 +1346,163 @@
           <w:ilvl w:val="0"/>
           <w:numId w:val="1"/>
         </w:numPr>
-        <w:ind w:left="720" w:hanging="360"/>
-        <w:rPr>
-          <w:u w:val="none"/>
-        </w:rPr>
+        <w:jc w:val="both"/>
       </w:pPr>
       <w:r>
-        <w:rPr>
-          <w:rtl w:val="0"/>
-        </w:rPr>
-        <w:t xml:space="preserve">Agregar valor aos serviços da loja com diferencial do mercado visto que demais lojas do mesmo segmento não possuem um sistema que possibilite a loja ter um contato mais próximo de seus clientes.</w:t>
+        <w:t>Agregar valor aos</w:t>
+      </w:r>
+      <w:r>
+        <w:t xml:space="preserve"> serviços da loja com diferencial do mercado visto que demais lojas do mesmo segmento não possuem um sistema que possibilite a loja ter um contato mais próximo de seus clientes.</w:t>
       </w:r>
     </w:p>
     <w:sectPr>
-      <w:footerReference r:id="rId12" w:type="default"/>
-      <w:pgSz w:h="16838" w:w="11906"/>
-      <w:pgMar w:bottom="850" w:top="850" w:left="850" w:right="1440" w:header="0" w:footer="720"/>
+      <w:footerReference w:type="default" r:id="rId13"/>
+      <w:pgSz w:w="11906" w:h="16838"/>
+      <w:pgMar w:top="850" w:right="1440" w:bottom="850" w:left="850" w:header="0" w:footer="720" w:gutter="0"/>
       <w:pgNumType w:start="1"/>
+      <w:cols w:space="720"/>
     </w:sectPr>
   </w:body>
 </w:document>
 </file>
 
+<file path=word/endnotes.xml><?xml version="1.0" encoding="utf-8"?>
+<w:endnotes xmlns:wpc="http://schemas.microsoft.com/office/word/2010/wordprocessingCanvas" xmlns:cx="http://schemas.microsoft.com/office/drawing/2014/chartex" xmlns:cx1="http://schemas.microsoft.com/office/drawing/2015/9/8/chartex" xmlns:cx2="http://schemas.microsoft.com/office/drawing/2015/10/21/chartex" xmlns:cx3="http://schemas.microsoft.com/office/drawing/2016/5/9/chartex" xmlns:cx4="http://schemas.microsoft.com/office/drawing/2016/5/10/chartex" xmlns:cx5="http://schemas.microsoft.com/office/drawing/2016/5/11/chartex" xmlns:cx6="http://schemas.microsoft.com/office/drawing/2016/5/12/chartex" xmlns:cx7="http://schemas.microsoft.com/office/drawing/2016/5/13/chartex" xmlns:cx8="http://schemas.microsoft.com/office/drawing/2016/5/14/chartex" xmlns:mc="http://schemas.openxmlformats.org/markup-compatibility/2006" xmlns:aink="http://schemas.microsoft.com/office/drawing/2016/ink" xmlns:am3d="http://schemas.microsoft.com/office/drawing/2017/model3d" xmlns:o="urn:schemas-microsoft-com:office:office" xmlns:r="http://schemas.openxmlformats.org/officeDocument/2006/relationships" xmlns:m="http://schemas.openxmlformats.org/officeDocument/2006/math" xmlns:v="urn:schemas-microsoft-com:vml" xmlns:wp14="http://schemas.microsoft.com/office/word/2010/wordprocessingDrawing" xmlns:wp="http://schemas.openxmlformats.org/drawingml/2006/wordprocessingDrawing" xmlns:w10="urn:schemas-microsoft-com:office:word" xmlns:w="http://schemas.openxmlformats.org/wordprocessingml/2006/main" xmlns:w14="http://schemas.microsoft.com/office/word/2010/wordml" xmlns:w15="http://schemas.microsoft.com/office/word/2012/wordml" xmlns:w16cid="http://schemas.microsoft.com/office/word/2016/wordml/cid" xmlns:w16se="http://schemas.microsoft.com/office/word/2015/wordml/symex" xmlns:wpg="http://schemas.microsoft.com/office/word/2010/wordprocessingGroup" xmlns:wpi="http://schemas.microsoft.com/office/word/2010/wordprocessingInk" xmlns:wne="http://schemas.microsoft.com/office/word/2006/wordml" xmlns:wps="http://schemas.microsoft.com/office/word/2010/wordprocessingShape" mc:Ignorable="w14 w15 w16se w16cid wp14">
+  <w:endnote w:type="separator" w:id="-1">
+    <w:p>
+      <w:pPr>
+        <w:spacing w:line="240" w:lineRule="auto"/>
+      </w:pPr>
+      <w:r>
+        <w:separator/>
+      </w:r>
+    </w:p>
+  </w:endnote>
+  <w:endnote w:type="continuationSeparator" w:id="0">
+    <w:p>
+      <w:pPr>
+        <w:spacing w:line="240" w:lineRule="auto"/>
+      </w:pPr>
+      <w:r>
+        <w:continuationSeparator/>
+      </w:r>
+    </w:p>
+  </w:endnote>
+</w:endnotes>
+</file>
+
 <file path=word/footer1.xml><?xml version="1.0" encoding="utf-8"?>
-<w:ftr xmlns:mc="http://schemas.openxmlformats.org/markup-compatibility/2006" xmlns:o="urn:schemas-microsoft-com:office:office" xmlns:r="http://schemas.openxmlformats.org/officeDocument/2006/relationships" xmlns:m="http://schemas.openxmlformats.org/officeDocument/2006/math" xmlns:v="urn:schemas-microsoft-com:vml" xmlns:wp="http://schemas.openxmlformats.org/drawingml/2006/wordprocessingDrawing" xmlns:w10="urn:schemas-microsoft-com:office:word" xmlns:w="http://schemas.openxmlformats.org/wordprocessingml/2006/main" xmlns:wne="http://schemas.microsoft.com/office/word/2006/wordml" xmlns:sl="http://schemas.openxmlformats.org/schemaLibrary/2006/main" xmlns:a="http://schemas.openxmlformats.org/drawingml/2006/main" xmlns:pic="http://schemas.openxmlformats.org/drawingml/2006/picture" xmlns:c="http://schemas.openxmlformats.org/drawingml/2006/chart" xmlns:lc="http://schemas.openxmlformats.org/drawingml/2006/lockedCanvas" xmlns:dgm="http://schemas.openxmlformats.org/drawingml/2006/diagram" xmlns:wps="http://schemas.microsoft.com/office/word/2010/wordprocessingShape" xmlns:wpg="http://schemas.microsoft.com/office/word/2010/wordprocessingGroup" xmlns:w14="http://schemas.microsoft.com/office/word/2010/wordml" xmlns:w15="http://schemas.microsoft.com/office/word/2012/wordml">
+<w:ftr xmlns:wpc="http://schemas.microsoft.com/office/word/2010/wordprocessingCanvas" xmlns:cx="http://schemas.microsoft.com/office/drawing/2014/chartex" xmlns:cx1="http://schemas.microsoft.com/office/drawing/2015/9/8/chartex" xmlns:cx2="http://schemas.microsoft.com/office/drawing/2015/10/21/chartex" xmlns:cx3="http://schemas.microsoft.com/office/drawing/2016/5/9/chartex" xmlns:cx4="http://schemas.microsoft.com/office/drawing/2016/5/10/chartex" xmlns:cx5="http://schemas.microsoft.com/office/drawing/2016/5/11/chartex" xmlns:cx6="http://schemas.microsoft.com/office/drawing/2016/5/12/chartex" xmlns:cx7="http://schemas.microsoft.com/office/drawing/2016/5/13/chartex" xmlns:cx8="http://schemas.microsoft.com/office/drawing/2016/5/14/chartex" xmlns:mc="http://schemas.openxmlformats.org/markup-compatibility/2006" xmlns:aink="http://schemas.microsoft.com/office/drawing/2016/ink" xmlns:am3d="http://schemas.microsoft.com/office/drawing/2017/model3d" xmlns:o="urn:schemas-microsoft-com:office:office" xmlns:r="http://schemas.openxmlformats.org/officeDocument/2006/relationships" xmlns:m="http://schemas.openxmlformats.org/officeDocument/2006/math" xmlns:v="urn:schemas-microsoft-com:vml" xmlns:wp14="http://schemas.microsoft.com/office/word/2010/wordprocessingDrawing" xmlns:wp="http://schemas.openxmlformats.org/drawingml/2006/wordprocessingDrawing" xmlns:w10="urn:schemas-microsoft-com:office:word" xmlns:w="http://schemas.openxmlformats.org/wordprocessingml/2006/main" xmlns:w14="http://schemas.microsoft.com/office/word/2010/wordml" xmlns:w15="http://schemas.microsoft.com/office/word/2012/wordml" xmlns:w16cid="http://schemas.microsoft.com/office/word/2016/wordml/cid" xmlns:w16se="http://schemas.microsoft.com/office/word/2015/wordml/symex" xmlns:wpg="http://schemas.microsoft.com/office/word/2010/wordprocessingGroup" xmlns:wpi="http://schemas.microsoft.com/office/word/2010/wordprocessingInk" xmlns:wne="http://schemas.microsoft.com/office/word/2006/wordml" xmlns:wps="http://schemas.microsoft.com/office/word/2010/wordprocessingShape" mc:Ignorable="w14 w15 w16se w16cid wp14">
   <w:p>
     <w:pPr>
-      <w:keepNext w:val="0"/>
-      <w:keepLines w:val="0"/>
-      <w:widowControl w:val="1"/>
       <w:pBdr>
-        <w:top w:space="0" w:sz="0" w:val="nil"/>
-        <w:left w:space="0" w:sz="0" w:val="nil"/>
-        <w:bottom w:space="0" w:sz="0" w:val="nil"/>
-        <w:right w:space="0" w:sz="0" w:val="nil"/>
-        <w:between w:space="0" w:sz="0" w:val="nil"/>
+        <w:top w:val="nil"/>
+        <w:left w:val="nil"/>
+        <w:bottom w:val="nil"/>
+        <w:right w:val="nil"/>
+        <w:between w:val="nil"/>
       </w:pBdr>
-      <w:shd w:fill="auto" w:val="clear"/>
       <w:tabs>
         <w:tab w:val="center" w:pos="4252"/>
         <w:tab w:val="right" w:pos="8504"/>
       </w:tabs>
-      <w:spacing w:after="0" w:before="0" w:line="240" w:lineRule="auto"/>
-      <w:ind w:left="0" w:right="0" w:firstLine="0"/>
+      <w:spacing w:line="240" w:lineRule="auto"/>
       <w:jc w:val="right"/>
       <w:rPr>
-        <w:rFonts w:ascii="Arial" w:cs="Arial" w:eastAsia="Arial" w:hAnsi="Arial"/>
-        <w:b w:val="0"/>
-        <w:i w:val="0"/>
-        <w:smallCaps w:val="0"/>
-        <w:strike w:val="0"/>
         <w:color w:val="000000"/>
-        <w:sz w:val="22"/>
-        <w:szCs w:val="22"/>
-        <w:u w:val="none"/>
-        <w:shd w:fill="auto" w:val="clear"/>
-        <w:vertAlign w:val="baseline"/>
       </w:rPr>
     </w:pPr>
     <w:r>
       <w:rPr>
-        <w:rFonts w:ascii="Arial" w:cs="Arial" w:eastAsia="Arial" w:hAnsi="Arial"/>
-        <w:b w:val="0"/>
-        <w:i w:val="0"/>
-        <w:smallCaps w:val="0"/>
-        <w:strike w:val="0"/>
         <w:color w:val="000000"/>
-        <w:sz w:val="22"/>
-        <w:szCs w:val="22"/>
-        <w:u w:val="none"/>
-        <w:shd w:fill="auto" w:val="clear"/>
-        <w:vertAlign w:val="baseline"/>
-        <w:rtl w:val="0"/>
       </w:rPr>
       <w:t xml:space="preserve">Declaração do Problema OPE - </w:t>
     </w:r>
     <w:r>
       <w:rPr>
-        <w:rFonts w:ascii="Arial" w:cs="Arial" w:eastAsia="Arial" w:hAnsi="Arial"/>
-        <w:b w:val="0"/>
-        <w:i w:val="0"/>
-        <w:smallCaps w:val="0"/>
-        <w:strike w:val="0"/>
         <w:color w:val="000000"/>
-        <w:sz w:val="22"/>
-        <w:szCs w:val="22"/>
-        <w:u w:val="none"/>
-        <w:shd w:fill="auto" w:val="clear"/>
-        <w:vertAlign w:val="baseline"/>
       </w:rPr>
       <w:fldChar w:fldCharType="begin"/>
-      <w:instrText xml:space="preserve">PAGE</w:instrText>
-      <w:fldChar w:fldCharType="separate"/>
-      <w:fldChar w:fldCharType="end"/>
     </w:r>
     <w:r>
       <w:rPr>
-        <w:rtl w:val="0"/>
+        <w:color w:val="000000"/>
       </w:rPr>
+      <w:instrText>PAGE</w:instrText>
+    </w:r>
+    <w:r>
+      <w:rPr>
+        <w:color w:val="000000"/>
+      </w:rPr>
+      <w:fldChar w:fldCharType="separate"/>
+    </w:r>
+    <w:r>
+      <w:rPr>
+        <w:noProof/>
+        <w:color w:val="000000"/>
+      </w:rPr>
+      <w:t>1</w:t>
+    </w:r>
+    <w:r>
+      <w:rPr>
+        <w:color w:val="000000"/>
+      </w:rPr>
+      <w:fldChar w:fldCharType="end"/>
     </w:r>
   </w:p>
   <w:p>
     <w:pPr>
-      <w:keepNext w:val="0"/>
-      <w:keepLines w:val="0"/>
-      <w:widowControl w:val="1"/>
       <w:pBdr>
-        <w:top w:space="0" w:sz="0" w:val="nil"/>
-        <w:left w:space="0" w:sz="0" w:val="nil"/>
-        <w:bottom w:space="0" w:sz="0" w:val="nil"/>
-        <w:right w:space="0" w:sz="0" w:val="nil"/>
-        <w:between w:space="0" w:sz="0" w:val="nil"/>
+        <w:top w:val="nil"/>
+        <w:left w:val="nil"/>
+        <w:bottom w:val="nil"/>
+        <w:right w:val="nil"/>
+        <w:between w:val="nil"/>
       </w:pBdr>
-      <w:shd w:fill="auto" w:val="clear"/>
       <w:tabs>
         <w:tab w:val="center" w:pos="4252"/>
         <w:tab w:val="right" w:pos="8504"/>
       </w:tabs>
-      <w:spacing w:after="0" w:before="0" w:line="240" w:lineRule="auto"/>
-      <w:ind w:left="0" w:right="0" w:firstLine="0"/>
-      <w:jc w:val="left"/>
+      <w:spacing w:line="240" w:lineRule="auto"/>
       <w:rPr>
-        <w:rFonts w:ascii="Arial" w:cs="Arial" w:eastAsia="Arial" w:hAnsi="Arial"/>
-        <w:b w:val="0"/>
-        <w:i w:val="0"/>
-        <w:smallCaps w:val="0"/>
-        <w:strike w:val="0"/>
         <w:color w:val="000000"/>
-        <w:sz w:val="22"/>
-        <w:szCs w:val="22"/>
-        <w:u w:val="none"/>
-        <w:shd w:fill="auto" w:val="clear"/>
-        <w:vertAlign w:val="baseline"/>
       </w:rPr>
     </w:pPr>
-    <w:r>
-      <w:rPr>
-        <w:rtl w:val="0"/>
-      </w:rPr>
-    </w:r>
   </w:p>
 </w:ftr>
 </file>
 
+<file path=word/footnotes.xml><?xml version="1.0" encoding="utf-8"?>
+<w:footnotes xmlns:wpc="http://schemas.microsoft.com/office/word/2010/wordprocessingCanvas" xmlns:cx="http://schemas.microsoft.com/office/drawing/2014/chartex" xmlns:cx1="http://schemas.microsoft.com/office/drawing/2015/9/8/chartex" xmlns:cx2="http://schemas.microsoft.com/office/drawing/2015/10/21/chartex" xmlns:cx3="http://schemas.microsoft.com/office/drawing/2016/5/9/chartex" xmlns:cx4="http://schemas.microsoft.com/office/drawing/2016/5/10/chartex" xmlns:cx5="http://schemas.microsoft.com/office/drawing/2016/5/11/chartex" xmlns:cx6="http://schemas.microsoft.com/office/drawing/2016/5/12/chartex" xmlns:cx7="http://schemas.microsoft.com/office/drawing/2016/5/13/chartex" xmlns:cx8="http://schemas.microsoft.com/office/drawing/2016/5/14/chartex" xmlns:mc="http://schemas.openxmlformats.org/markup-compatibility/2006" xmlns:aink="http://schemas.microsoft.com/office/drawing/2016/ink" xmlns:am3d="http://schemas.microsoft.com/office/drawing/2017/model3d" xmlns:o="urn:schemas-microsoft-com:office:office" xmlns:r="http://schemas.openxmlformats.org/officeDocument/2006/relationships" xmlns:m="http://schemas.openxmlformats.org/officeDocument/2006/math" xmlns:v="urn:schemas-microsoft-com:vml" xmlns:wp14="http://schemas.microsoft.com/office/word/2010/wordprocessingDrawing" xmlns:wp="http://schemas.openxmlformats.org/drawingml/2006/wordprocessingDrawing" xmlns:w10="urn:schemas-microsoft-com:office:word" xmlns:w="http://schemas.openxmlformats.org/wordprocessingml/2006/main" xmlns:w14="http://schemas.microsoft.com/office/word/2010/wordml" xmlns:w15="http://schemas.microsoft.com/office/word/2012/wordml" xmlns:w16cid="http://schemas.microsoft.com/office/word/2016/wordml/cid" xmlns:w16se="http://schemas.microsoft.com/office/word/2015/wordml/symex" xmlns:wpg="http://schemas.microsoft.com/office/word/2010/wordprocessingGroup" xmlns:wpi="http://schemas.microsoft.com/office/word/2010/wordprocessingInk" xmlns:wne="http://schemas.microsoft.com/office/word/2006/wordml" xmlns:wps="http://schemas.microsoft.com/office/word/2010/wordprocessingShape" mc:Ignorable="w14 w15 w16se w16cid wp14">
+  <w:footnote w:type="separator" w:id="-1">
+    <w:p>
+      <w:pPr>
+        <w:spacing w:line="240" w:lineRule="auto"/>
+      </w:pPr>
+      <w:r>
+        <w:separator/>
+      </w:r>
+    </w:p>
+  </w:footnote>
+  <w:footnote w:type="continuationSeparator" w:id="0">
+    <w:p>
+      <w:pPr>
+        <w:spacing w:line="240" w:lineRule="auto"/>
+      </w:pPr>
+      <w:r>
+        <w:continuationSeparator/>
+      </w:r>
+    </w:p>
+  </w:footnote>
+</w:footnotes>
+</file>
+
 <file path=word/numbering.xml><?xml version="1.0" encoding="utf-8"?>
-<w:numbering xmlns:mc="http://schemas.openxmlformats.org/markup-compatibility/2006" xmlns:o="urn:schemas-microsoft-com:office:office" xmlns:r="http://schemas.openxmlformats.org/officeDocument/2006/relationships" xmlns:m="http://schemas.openxmlformats.org/officeDocument/2006/math" xmlns:v="urn:schemas-microsoft-com:vml" xmlns:wp="http://schemas.openxmlformats.org/drawingml/2006/wordprocessingDrawing" xmlns:w10="urn:schemas-microsoft-com:office:word" xmlns:w="http://schemas.openxmlformats.org/wordprocessingml/2006/main" xmlns:wne="http://schemas.microsoft.com/office/word/2006/wordml" xmlns:sl="http://schemas.openxmlformats.org/schemaLibrary/2006/main" xmlns:a="http://schemas.openxmlformats.org/drawingml/2006/main" xmlns:pic="http://schemas.openxmlformats.org/drawingml/2006/picture" xmlns:c="http://schemas.openxmlformats.org/drawingml/2006/chart" xmlns:lc="http://schemas.openxmlformats.org/drawingml/2006/lockedCanvas" xmlns:dgm="http://schemas.openxmlformats.org/drawingml/2006/diagram" xmlns:wps="http://schemas.microsoft.com/office/word/2010/wordprocessingShape" xmlns:wpg="http://schemas.microsoft.com/office/word/2010/wordprocessingGroup" xmlns:w14="http://schemas.microsoft.com/office/word/2010/wordml" xmlns:w15="http://schemas.microsoft.com/office/word/2012/wordml">
-  <w:abstractNum w:abstractNumId="1">
+<w:numbering xmlns:wpc="http://schemas.microsoft.com/office/word/2010/wordprocessingCanvas" xmlns:cx="http://schemas.microsoft.com/office/drawing/2014/chartex" xmlns:cx1="http://schemas.microsoft.com/office/drawing/2015/9/8/chartex" xmlns:cx2="http://schemas.microsoft.com/office/drawing/2015/10/21/chartex" xmlns:cx3="http://schemas.microsoft.com/office/drawing/2016/5/9/chartex" xmlns:cx4="http://schemas.microsoft.com/office/drawing/2016/5/10/chartex" xmlns:cx5="http://schemas.microsoft.com/office/drawing/2016/5/11/chartex" xmlns:cx6="http://schemas.microsoft.com/office/drawing/2016/5/12/chartex" xmlns:cx7="http://schemas.microsoft.com/office/drawing/2016/5/13/chartex" xmlns:cx8="http://schemas.microsoft.com/office/drawing/2016/5/14/chartex" xmlns:mc="http://schemas.openxmlformats.org/markup-compatibility/2006" xmlns:aink="http://schemas.microsoft.com/office/drawing/2016/ink" xmlns:am3d="http://schemas.microsoft.com/office/drawing/2017/model3d" xmlns:o="urn:schemas-microsoft-com:office:office" xmlns:r="http://schemas.openxmlformats.org/officeDocument/2006/relationships" xmlns:m="http://schemas.openxmlformats.org/officeDocument/2006/math" xmlns:v="urn:schemas-microsoft-com:vml" xmlns:wp14="http://schemas.microsoft.com/office/word/2010/wordprocessingDrawing" xmlns:wp="http://schemas.openxmlformats.org/drawingml/2006/wordprocessingDrawing" xmlns:w10="urn:schemas-microsoft-com:office:word" xmlns:w="http://schemas.openxmlformats.org/wordprocessingml/2006/main" xmlns:w14="http://schemas.microsoft.com/office/word/2010/wordml" xmlns:w15="http://schemas.microsoft.com/office/word/2012/wordml" xmlns:w16cid="http://schemas.microsoft.com/office/word/2016/wordml/cid" xmlns:w16se="http://schemas.microsoft.com/office/word/2015/wordml/symex" xmlns:wpg="http://schemas.microsoft.com/office/word/2010/wordprocessingGroup" xmlns:wpi="http://schemas.microsoft.com/office/word/2010/wordprocessingInk" xmlns:wne="http://schemas.microsoft.com/office/word/2006/wordml" xmlns:wps="http://schemas.microsoft.com/office/word/2010/wordprocessingShape" mc:Ignorable="w14 w15 w16se w16cid wp14">
+  <w:abstractNum w:abstractNumId="0" w15:restartNumberingAfterBreak="0">
+    <w:nsid w:val="007E1599"/>
+    <w:multiLevelType w:val="multilevel"/>
+    <w:tmpl w:val="9E34AD2A"/>
     <w:lvl w:ilvl="0">
       <w:start w:val="1"/>
       <w:numFmt w:val="bullet"/>
@@ -1687,20 +1613,20 @@
     </w:lvl>
   </w:abstractNum>
   <w:num w:numId="1">
-    <w:abstractNumId w:val="1"/>
+    <w:abstractNumId w:val="0"/>
   </w:num>
 </w:numbering>
 </file>
 
 <file path=word/styles.xml><?xml version="1.0" encoding="utf-8"?>
-<w:styles xmlns:mc="http://schemas.openxmlformats.org/markup-compatibility/2006" xmlns:o="urn:schemas-microsoft-com:office:office" xmlns:r="http://schemas.openxmlformats.org/officeDocument/2006/relationships" xmlns:m="http://schemas.openxmlformats.org/officeDocument/2006/math" xmlns:v="urn:schemas-microsoft-com:vml" xmlns:wp="http://schemas.openxmlformats.org/drawingml/2006/wordprocessingDrawing" xmlns:w10="urn:schemas-microsoft-com:office:word" xmlns:w="http://schemas.openxmlformats.org/wordprocessingml/2006/main" xmlns:wne="http://schemas.microsoft.com/office/word/2006/wordml" xmlns:sl="http://schemas.openxmlformats.org/schemaLibrary/2006/main" xmlns:a="http://schemas.openxmlformats.org/drawingml/2006/main" xmlns:pic="http://schemas.openxmlformats.org/drawingml/2006/picture" xmlns:c="http://schemas.openxmlformats.org/drawingml/2006/chart" xmlns:lc="http://schemas.openxmlformats.org/drawingml/2006/lockedCanvas" xmlns:dgm="http://schemas.openxmlformats.org/drawingml/2006/diagram" xmlns:wps="http://schemas.microsoft.com/office/word/2010/wordprocessingShape" xmlns:wpg="http://schemas.microsoft.com/office/word/2010/wordprocessingGroup" xmlns:w14="http://schemas.microsoft.com/office/word/2010/wordml" xmlns:w15="http://schemas.microsoft.com/office/word/2012/wordml">
+<w:styles xmlns:mc="http://schemas.openxmlformats.org/markup-compatibility/2006" xmlns:r="http://schemas.openxmlformats.org/officeDocument/2006/relationships" xmlns:w="http://schemas.openxmlformats.org/wordprocessingml/2006/main" xmlns:w14="http://schemas.microsoft.com/office/word/2010/wordml" xmlns:w15="http://schemas.microsoft.com/office/word/2012/wordml" xmlns:w16cid="http://schemas.microsoft.com/office/word/2016/wordml/cid" xmlns:w16se="http://schemas.microsoft.com/office/word/2015/wordml/symex" mc:Ignorable="w14 w15 w16se w16cid">
   <w:docDefaults>
     <w:rPrDefault>
       <w:rPr>
-        <w:rFonts w:ascii="Arial" w:cs="Arial" w:eastAsia="Arial" w:hAnsi="Arial"/>
+        <w:rFonts w:ascii="Arial" w:eastAsia="Arial" w:hAnsi="Arial" w:cs="Arial"/>
         <w:sz w:val="22"/>
         <w:szCs w:val="22"/>
-        <w:lang w:val="pt-BR"/>
+        <w:lang w:val="pt-BR" w:eastAsia="zh-CN" w:bidi="ar-SA"/>
       </w:rPr>
     </w:rPrDefault>
     <w:pPrDefault>
@@ -1709,122 +1635,398 @@
       </w:pPr>
     </w:pPrDefault>
   </w:docDefaults>
-  <w:style w:type="paragraph" w:styleId="Normal" w:default="1">
-    <w:name w:val="normal"/>
-  </w:style>
-  <w:style w:type="table" w:styleId="TableNormal" w:default="1">
-    <w:name w:val="Table Normal"/>
-  </w:style>
-  <w:style w:type="paragraph" w:styleId="Heading1">
-    <w:name w:val="heading 1"/>
-    <w:basedOn w:val="Normal"/>
-    <w:next w:val="Normal"/>
-    <w:pPr>
-      <w:keepNext w:val="1"/>
-      <w:keepLines w:val="1"/>
-      <w:spacing w:after="120" w:before="400" w:lineRule="auto"/>
-    </w:pPr>
-    <w:rPr>
-      <w:sz w:val="40"/>
-      <w:szCs w:val="40"/>
-    </w:rPr>
-  </w:style>
-  <w:style w:type="paragraph" w:styleId="Heading2">
-    <w:name w:val="heading 2"/>
-    <w:basedOn w:val="Normal"/>
-    <w:next w:val="Normal"/>
-    <w:pPr>
-      <w:keepNext w:val="1"/>
-      <w:keepLines w:val="1"/>
-      <w:spacing w:after="120" w:before="360" w:lineRule="auto"/>
-    </w:pPr>
-    <w:rPr>
-      <w:sz w:val="32"/>
-      <w:szCs w:val="32"/>
-    </w:rPr>
-  </w:style>
-  <w:style w:type="paragraph" w:styleId="Heading3">
-    <w:name w:val="heading 3"/>
-    <w:basedOn w:val="Normal"/>
-    <w:next w:val="Normal"/>
-    <w:pPr>
-      <w:keepNext w:val="1"/>
-      <w:keepLines w:val="1"/>
-      <w:spacing w:after="80" w:before="320" w:lineRule="auto"/>
-    </w:pPr>
-    <w:rPr>
-      <w:color w:val="434343"/>
-      <w:sz w:val="28"/>
-      <w:szCs w:val="28"/>
-    </w:rPr>
-  </w:style>
-  <w:style w:type="paragraph" w:styleId="Heading4">
-    <w:name w:val="heading 4"/>
-    <w:basedOn w:val="Normal"/>
-    <w:next w:val="Normal"/>
-    <w:pPr>
-      <w:keepNext w:val="1"/>
-      <w:keepLines w:val="1"/>
-      <w:spacing w:after="80" w:before="280" w:lineRule="auto"/>
-    </w:pPr>
-    <w:rPr>
-      <w:color w:val="666666"/>
-      <w:sz w:val="24"/>
-      <w:szCs w:val="24"/>
-    </w:rPr>
-  </w:style>
-  <w:style w:type="paragraph" w:styleId="Heading5">
-    <w:name w:val="heading 5"/>
-    <w:basedOn w:val="Normal"/>
-    <w:next w:val="Normal"/>
-    <w:pPr>
-      <w:keepNext w:val="1"/>
-      <w:keepLines w:val="1"/>
-      <w:spacing w:after="80" w:before="240" w:lineRule="auto"/>
-    </w:pPr>
-    <w:rPr>
-      <w:color w:val="666666"/>
-    </w:rPr>
-  </w:style>
-  <w:style w:type="paragraph" w:styleId="Heading6">
-    <w:name w:val="heading 6"/>
-    <w:basedOn w:val="Normal"/>
-    <w:next w:val="Normal"/>
-    <w:pPr>
-      <w:keepNext w:val="1"/>
-      <w:keepLines w:val="1"/>
-      <w:spacing w:after="80" w:before="240" w:lineRule="auto"/>
-    </w:pPr>
-    <w:rPr>
-      <w:i w:val="1"/>
-      <w:color w:val="666666"/>
-    </w:rPr>
-  </w:style>
-  <w:style w:type="paragraph" w:styleId="Title">
-    <w:name w:val="Title"/>
-    <w:basedOn w:val="Normal"/>
-    <w:next w:val="Normal"/>
-    <w:pPr>
-      <w:keepNext w:val="1"/>
-      <w:keepLines w:val="1"/>
-      <w:spacing w:after="60" w:lineRule="auto"/>
-    </w:pPr>
-    <w:rPr>
-      <w:sz w:val="52"/>
-      <w:szCs w:val="52"/>
-    </w:rPr>
-  </w:style>
-  <w:style w:type="paragraph" w:styleId="Normal" w:default="1">
+  <w:latentStyles w:defLockedState="0" w:defUIPriority="99" w:defSemiHidden="0" w:defUnhideWhenUsed="0" w:defQFormat="0" w:count="376">
+    <w:lsdException w:name="Normal" w:uiPriority="0" w:qFormat="1"/>
+    <w:lsdException w:name="heading 1" w:uiPriority="9" w:qFormat="1"/>
+    <w:lsdException w:name="heading 2" w:semiHidden="1" w:uiPriority="9" w:unhideWhenUsed="1" w:qFormat="1"/>
+    <w:lsdException w:name="heading 3" w:semiHidden="1" w:uiPriority="9" w:unhideWhenUsed="1" w:qFormat="1"/>
+    <w:lsdException w:name="heading 4" w:semiHidden="1" w:uiPriority="9" w:unhideWhenUsed="1" w:qFormat="1"/>
+    <w:lsdException w:name="heading 5" w:semiHidden="1" w:uiPriority="9" w:unhideWhenUsed="1" w:qFormat="1"/>
+    <w:lsdException w:name="heading 6" w:semiHidden="1" w:uiPriority="9" w:unhideWhenUsed="1" w:qFormat="1"/>
+    <w:lsdException w:name="heading 7" w:semiHidden="1" w:uiPriority="9" w:unhideWhenUsed="1" w:qFormat="1"/>
+    <w:lsdException w:name="heading 8" w:semiHidden="1" w:uiPriority="9" w:unhideWhenUsed="1" w:qFormat="1"/>
+    <w:lsdException w:name="heading 9" w:semiHidden="1" w:uiPriority="9" w:unhideWhenUsed="1" w:qFormat="1"/>
+    <w:lsdException w:name="index 1" w:semiHidden="1" w:unhideWhenUsed="1"/>
+    <w:lsdException w:name="index 2" w:semiHidden="1" w:unhideWhenUsed="1"/>
+    <w:lsdException w:name="index 3" w:semiHidden="1" w:unhideWhenUsed="1"/>
+    <w:lsdException w:name="index 4" w:semiHidden="1" w:unhideWhenUsed="1"/>
+    <w:lsdException w:name="index 5" w:semiHidden="1" w:unhideWhenUsed="1"/>
+    <w:lsdException w:name="index 6" w:semiHidden="1" w:unhideWhenUsed="1"/>
+    <w:lsdException w:name="index 7" w:semiHidden="1" w:unhideWhenUsed="1"/>
+    <w:lsdException w:name="index 8" w:semiHidden="1" w:unhideWhenUsed="1"/>
+    <w:lsdException w:name="index 9" w:semiHidden="1" w:unhideWhenUsed="1"/>
+    <w:lsdException w:name="toc 1" w:semiHidden="1" w:uiPriority="39" w:unhideWhenUsed="1"/>
+    <w:lsdException w:name="toc 2" w:semiHidden="1" w:uiPriority="39" w:unhideWhenUsed="1"/>
+    <w:lsdException w:name="toc 3" w:semiHidden="1" w:uiPriority="39" w:unhideWhenUsed="1"/>
+    <w:lsdException w:name="toc 4" w:semiHidden="1" w:uiPriority="39" w:unhideWhenUsed="1"/>
+    <w:lsdException w:name="toc 5" w:semiHidden="1" w:uiPriority="39" w:unhideWhenUsed="1"/>
+    <w:lsdException w:name="toc 6" w:semiHidden="1" w:uiPriority="39" w:unhideWhenUsed="1"/>
+    <w:lsdException w:name="toc 7" w:semiHidden="1" w:uiPriority="39" w:unhideWhenUsed="1"/>
+    <w:lsdException w:name="toc 8" w:semiHidden="1" w:uiPriority="39" w:unhideWhenUsed="1"/>
+    <w:lsdException w:name="toc 9" w:semiHidden="1" w:uiPriority="39" w:unhideWhenUsed="1"/>
+    <w:lsdException w:name="Normal Indent" w:semiHidden="1" w:unhideWhenUsed="1"/>
+    <w:lsdException w:name="footnote text" w:semiHidden="1" w:unhideWhenUsed="1"/>
+    <w:lsdException w:name="annotation text" w:semiHidden="1" w:unhideWhenUsed="1"/>
+    <w:lsdException w:name="header" w:semiHidden="1" w:unhideWhenUsed="1"/>
+    <w:lsdException w:name="footer" w:semiHidden="1" w:unhideWhenUsed="1"/>
+    <w:lsdException w:name="index heading" w:semiHidden="1" w:unhideWhenUsed="1"/>
+    <w:lsdException w:name="caption" w:semiHidden="1" w:uiPriority="35" w:unhideWhenUsed="1" w:qFormat="1"/>
+    <w:lsdException w:name="table of figures" w:semiHidden="1" w:unhideWhenUsed="1"/>
+    <w:lsdException w:name="envelope address" w:semiHidden="1" w:unhideWhenUsed="1"/>
+    <w:lsdException w:name="envelope return" w:semiHidden="1" w:unhideWhenUsed="1"/>
+    <w:lsdException w:name="footnote reference" w:semiHidden="1" w:unhideWhenUsed="1"/>
+    <w:lsdException w:name="annotation reference" w:semiHidden="1" w:unhideWhenUsed="1"/>
+    <w:lsdException w:name="line number" w:semiHidden="1" w:unhideWhenUsed="1"/>
+    <w:lsdException w:name="page number" w:semiHidden="1" w:unhideWhenUsed="1"/>
+    <w:lsdException w:name="endnote reference" w:semiHidden="1" w:unhideWhenUsed="1"/>
+    <w:lsdException w:name="endnote text" w:semiHidden="1" w:unhideWhenUsed="1"/>
+    <w:lsdException w:name="table of authorities" w:semiHidden="1" w:unhideWhenUsed="1"/>
+    <w:lsdException w:name="macro" w:semiHidden="1" w:unhideWhenUsed="1"/>
+    <w:lsdException w:name="toa heading" w:semiHidden="1" w:unhideWhenUsed="1"/>
+    <w:lsdException w:name="List" w:semiHidden="1" w:unhideWhenUsed="1"/>
+    <w:lsdException w:name="List Bullet" w:semiHidden="1" w:unhideWhenUsed="1"/>
+    <w:lsdException w:name="List Number" w:semiHidden="1" w:unhideWhenUsed="1"/>
+    <w:lsdException w:name="List 2" w:semiHidden="1" w:unhideWhenUsed="1"/>
+    <w:lsdException w:name="List 3" w:semiHidden="1" w:unhideWhenUsed="1"/>
+    <w:lsdException w:name="List 4" w:semiHidden="1" w:unhideWhenUsed="1"/>
+    <w:lsdException w:name="List 5" w:semiHidden="1" w:unhideWhenUsed="1"/>
+    <w:lsdException w:name="List Bullet 2" w:semiHidden="1" w:unhideWhenUsed="1"/>
+    <w:lsdException w:name="List Bullet 3" w:semiHidden="1" w:unhideWhenUsed="1"/>
+    <w:lsdException w:name="List Bullet 4" w:semiHidden="1" w:unhideWhenUsed="1"/>
+    <w:lsdException w:name="List Bullet 5" w:semiHidden="1" w:unhideWhenUsed="1"/>
+    <w:lsdException w:name="List Number 2" w:semiHidden="1" w:unhideWhenUsed="1"/>
+    <w:lsdException w:name="List Number 3" w:semiHidden="1" w:unhideWhenUsed="1"/>
+    <w:lsdException w:name="List Number 4" w:semiHidden="1" w:unhideWhenUsed="1"/>
+    <w:lsdException w:name="List Number 5" w:semiHidden="1" w:unhideWhenUsed="1"/>
+    <w:lsdException w:name="Title" w:uiPriority="10" w:qFormat="1"/>
+    <w:lsdException w:name="Closing" w:semiHidden="1" w:unhideWhenUsed="1"/>
+    <w:lsdException w:name="Signature" w:semiHidden="1" w:unhideWhenUsed="1"/>
+    <w:lsdException w:name="Default Paragraph Font" w:semiHidden="1" w:uiPriority="1" w:unhideWhenUsed="1"/>
+    <w:lsdException w:name="Body Text" w:semiHidden="1" w:unhideWhenUsed="1"/>
+    <w:lsdException w:name="Body Text Indent" w:semiHidden="1" w:unhideWhenUsed="1"/>
+    <w:lsdException w:name="List Continue" w:semiHidden="1" w:unhideWhenUsed="1"/>
+    <w:lsdException w:name="List Continue 2" w:semiHidden="1" w:unhideWhenUsed="1"/>
+    <w:lsdException w:name="List Continue 3" w:semiHidden="1" w:unhideWhenUsed="1"/>
+    <w:lsdException w:name="List Continue 4" w:semiHidden="1" w:unhideWhenUsed="1"/>
+    <w:lsdException w:name="List Continue 5" w:semiHidden="1" w:unhideWhenUsed="1"/>
+    <w:lsdException w:name="Message Header" w:semiHidden="1" w:unhideWhenUsed="1"/>
+    <w:lsdException w:name="Subtitle" w:uiPriority="11" w:qFormat="1"/>
+    <w:lsdException w:name="Salutation" w:semiHidden="1" w:unhideWhenUsed="1"/>
+    <w:lsdException w:name="Date" w:semiHidden="1" w:unhideWhenUsed="1"/>
+    <w:lsdException w:name="Body Text First Indent" w:semiHidden="1" w:unhideWhenUsed="1"/>
+    <w:lsdException w:name="Body Text First Indent 2" w:semiHidden="1" w:unhideWhenUsed="1"/>
+    <w:lsdException w:name="Note Heading" w:semiHidden="1" w:unhideWhenUsed="1"/>
+    <w:lsdException w:name="Body Text 2" w:semiHidden="1" w:unhideWhenUsed="1"/>
+    <w:lsdException w:name="Body Text 3" w:semiHidden="1" w:unhideWhenUsed="1"/>
+    <w:lsdException w:name="Body Text Indent 2" w:semiHidden="1" w:unhideWhenUsed="1"/>
+    <w:lsdException w:name="Body Text Indent 3" w:semiHidden="1" w:unhideWhenUsed="1"/>
+    <w:lsdException w:name="Block Text" w:semiHidden="1" w:unhideWhenUsed="1"/>
+    <w:lsdException w:name="Hyperlink" w:semiHidden="1" w:unhideWhenUsed="1"/>
+    <w:lsdException w:name="FollowedHyperlink" w:semiHidden="1" w:unhideWhenUsed="1"/>
+    <w:lsdException w:name="Strong" w:uiPriority="22" w:qFormat="1"/>
+    <w:lsdException w:name="Emphasis" w:uiPriority="20" w:qFormat="1"/>
+    <w:lsdException w:name="Document Map" w:semiHidden="1" w:unhideWhenUsed="1"/>
+    <w:lsdException w:name="Plain Text" w:semiHidden="1" w:unhideWhenUsed="1"/>
+    <w:lsdException w:name="E-mail Signature" w:semiHidden="1" w:unhideWhenUsed="1"/>
+    <w:lsdException w:name="HTML Top of Form" w:semiHidden="1" w:unhideWhenUsed="1"/>
+    <w:lsdException w:name="HTML Bottom of Form" w:semiHidden="1" w:unhideWhenUsed="1"/>
+    <w:lsdException w:name="Normal (Web)" w:semiHidden="1" w:unhideWhenUsed="1"/>
+    <w:lsdException w:name="HTML Acronym" w:semiHidden="1" w:unhideWhenUsed="1"/>
+    <w:lsdException w:name="HTML Address" w:semiHidden="1" w:unhideWhenUsed="1"/>
+    <w:lsdException w:name="HTML Cite" w:semiHidden="1" w:unhideWhenUsed="1"/>
+    <w:lsdException w:name="HTML Code" w:semiHidden="1" w:unhideWhenUsed="1"/>
+    <w:lsdException w:name="HTML Definition" w:semiHidden="1" w:unhideWhenUsed="1"/>
+    <w:lsdException w:name="HTML Keyboard" w:semiHidden="1" w:unhideWhenUsed="1"/>
+    <w:lsdException w:name="HTML Preformatted" w:semiHidden="1" w:unhideWhenUsed="1"/>
+    <w:lsdException w:name="HTML Sample" w:semiHidden="1" w:unhideWhenUsed="1"/>
+    <w:lsdException w:name="HTML Typewriter" w:semiHidden="1" w:unhideWhenUsed="1"/>
+    <w:lsdException w:name="HTML Variable" w:semiHidden="1" w:unhideWhenUsed="1"/>
+    <w:lsdException w:name="Normal Table" w:semiHidden="1" w:unhideWhenUsed="1"/>
+    <w:lsdException w:name="annotation subject" w:semiHidden="1" w:unhideWhenUsed="1"/>
+    <w:lsdException w:name="No List" w:semiHidden="1" w:unhideWhenUsed="1"/>
+    <w:lsdException w:name="Outline List 1" w:semiHidden="1" w:unhideWhenUsed="1"/>
+    <w:lsdException w:name="Outline List 2" w:semiHidden="1" w:unhideWhenUsed="1"/>
+    <w:lsdException w:name="Outline List 3" w:semiHidden="1" w:unhideWhenUsed="1"/>
+    <w:lsdException w:name="Table Simple 1" w:semiHidden="1" w:unhideWhenUsed="1"/>
+    <w:lsdException w:name="Table Simple 2" w:semiHidden="1" w:unhideWhenUsed="1"/>
+    <w:lsdException w:name="Table Simple 3" w:semiHidden="1" w:unhideWhenUsed="1"/>
+    <w:lsdException w:name="Table Classic 1" w:semiHidden="1" w:unhideWhenUsed="1"/>
+    <w:lsdException w:name="Table Classic 2" w:semiHidden="1" w:unhideWhenUsed="1"/>
+    <w:lsdException w:name="Table Classic 3" w:semiHidden="1" w:unhideWhenUsed="1"/>
+    <w:lsdException w:name="Table Classic 4" w:semiHidden="1" w:unhideWhenUsed="1"/>
+    <w:lsdException w:name="Table Colorful 1" w:semiHidden="1" w:unhideWhenUsed="1"/>
+    <w:lsdException w:name="Table Colorful 2" w:semiHidden="1" w:unhideWhenUsed="1"/>
+    <w:lsdException w:name="Table Colorful 3" w:semiHidden="1" w:unhideWhenUsed="1"/>
+    <w:lsdException w:name="Table Columns 1" w:semiHidden="1" w:unhideWhenUsed="1"/>
+    <w:lsdException w:name="Table Columns 2" w:semiHidden="1" w:unhideWhenUsed="1"/>
+    <w:lsdException w:name="Table Columns 3" w:semiHidden="1" w:unhideWhenUsed="1"/>
+    <w:lsdException w:name="Table Columns 4" w:semiHidden="1" w:unhideWhenUsed="1"/>
+    <w:lsdException w:name="Table Columns 5" w:semiHidden="1" w:unhideWhenUsed="1"/>
+    <w:lsdException w:name="Table Grid 1" w:semiHidden="1" w:unhideWhenUsed="1"/>
+    <w:lsdException w:name="Table Grid 2" w:semiHidden="1" w:unhideWhenUsed="1"/>
+    <w:lsdException w:name="Table Grid 3" w:semiHidden="1" w:unhideWhenUsed="1"/>
+    <w:lsdException w:name="Table Grid 4" w:semiHidden="1" w:unhideWhenUsed="1"/>
+    <w:lsdException w:name="Table Grid 5" w:semiHidden="1" w:unhideWhenUsed="1"/>
+    <w:lsdException w:name="Table Grid 6" w:semiHidden="1" w:unhideWhenUsed="1"/>
+    <w:lsdException w:name="Table Grid 7" w:semiHidden="1" w:unhideWhenUsed="1"/>
+    <w:lsdException w:name="Table Grid 8" w:semiHidden="1" w:unhideWhenUsed="1"/>
+    <w:lsdException w:name="Table List 1" w:semiHidden="1" w:unhideWhenUsed="1"/>
+    <w:lsdException w:name="Table List 2" w:semiHidden="1" w:unhideWhenUsed="1"/>
+    <w:lsdException w:name="Table List 3" w:semiHidden="1" w:unhideWhenUsed="1"/>
+    <w:lsdException w:name="Table List 4" w:semiHidden="1" w:unhideWhenUsed="1"/>
+    <w:lsdException w:name="Table List 5" w:semiHidden="1" w:unhideWhenUsed="1"/>
+    <w:lsdException w:name="Table List 6" w:semiHidden="1" w:unhideWhenUsed="1"/>
+    <w:lsdException w:name="Table List 7" w:semiHidden="1" w:unhideWhenUsed="1"/>
+    <w:lsdException w:name="Table List 8" w:semiHidden="1" w:unhideWhenUsed="1"/>
+    <w:lsdException w:name="Table 3D effects 1" w:semiHidden="1" w:unhideWhenUsed="1"/>
+    <w:lsdException w:name="Table 3D effects 2" w:semiHidden="1" w:unhideWhenUsed="1"/>
+    <w:lsdException w:name="Table 3D effects 3" w:semiHidden="1" w:unhideWhenUsed="1"/>
+    <w:lsdException w:name="Table Contemporary" w:semiHidden="1" w:unhideWhenUsed="1"/>
+    <w:lsdException w:name="Table Elegant" w:semiHidden="1" w:unhideWhenUsed="1"/>
+    <w:lsdException w:name="Table Professional" w:semiHidden="1" w:unhideWhenUsed="1"/>
+    <w:lsdException w:name="Table Subtle 1" w:semiHidden="1" w:unhideWhenUsed="1"/>
+    <w:lsdException w:name="Table Subtle 2" w:semiHidden="1" w:unhideWhenUsed="1"/>
+    <w:lsdException w:name="Table Web 1" w:semiHidden="1" w:unhideWhenUsed="1"/>
+    <w:lsdException w:name="Table Web 2" w:semiHidden="1" w:unhideWhenUsed="1"/>
+    <w:lsdException w:name="Table Web 3" w:semiHidden="1" w:unhideWhenUsed="1"/>
+    <w:lsdException w:name="Balloon Text" w:semiHidden="1" w:unhideWhenUsed="1"/>
+    <w:lsdException w:name="Table Grid" w:uiPriority="39"/>
+    <w:lsdException w:name="Table Theme" w:semiHidden="1" w:unhideWhenUsed="1"/>
+    <w:lsdException w:name="Placeholder Text" w:semiHidden="1"/>
+    <w:lsdException w:name="No Spacing" w:uiPriority="1" w:qFormat="1"/>
+    <w:lsdException w:name="Light Shading" w:uiPriority="60"/>
+    <w:lsdException w:name="Light List" w:uiPriority="61"/>
+    <w:lsdException w:name="Light Grid" w:uiPriority="62"/>
+    <w:lsdException w:name="Medium Shading 1" w:uiPriority="63"/>
+    <w:lsdException w:name="Medium Shading 2" w:uiPriority="64"/>
+    <w:lsdException w:name="Medium List 1" w:uiPriority="65"/>
+    <w:lsdException w:name="Medium List 2" w:uiPriority="66"/>
+    <w:lsdException w:name="Medium Grid 1" w:uiPriority="67"/>
+    <w:lsdException w:name="Medium Grid 2" w:uiPriority="68"/>
+    <w:lsdException w:name="Medium Grid 3" w:uiPriority="69"/>
+    <w:lsdException w:name="Dark List" w:uiPriority="70"/>
+    <w:lsdException w:name="Colorful Shading" w:uiPriority="71"/>
+    <w:lsdException w:name="Colorful List" w:uiPriority="72"/>
+    <w:lsdException w:name="Colorful Grid" w:uiPriority="73"/>
+    <w:lsdException w:name="Light Shading Accent 1" w:uiPriority="60"/>
+    <w:lsdException w:name="Light List Accent 1" w:uiPriority="61"/>
+    <w:lsdException w:name="Light Grid Accent 1" w:uiPriority="62"/>
+    <w:lsdException w:name="Medium Shading 1 Accent 1" w:uiPriority="63"/>
+    <w:lsdException w:name="Medium Shading 2 Accent 1" w:uiPriority="64"/>
+    <w:lsdException w:name="Medium List 1 Accent 1" w:uiPriority="65"/>
+    <w:lsdException w:name="Revision" w:semiHidden="1"/>
+    <w:lsdException w:name="List Paragraph" w:uiPriority="34" w:qFormat="1"/>
+    <w:lsdException w:name="Quote" w:uiPriority="29" w:qFormat="1"/>
+    <w:lsdException w:name="Intense Quote" w:uiPriority="30" w:qFormat="1"/>
+    <w:lsdException w:name="Medium List 2 Accent 1" w:uiPriority="66"/>
+    <w:lsdException w:name="Medium Grid 1 Accent 1" w:uiPriority="67"/>
+    <w:lsdException w:name="Medium Grid 2 Accent 1" w:uiPriority="68"/>
+    <w:lsdException w:name="Medium Grid 3 Accent 1" w:uiPriority="69"/>
+    <w:lsdException w:name="Dark List Accent 1" w:uiPriority="70"/>
+    <w:lsdException w:name="Colorful Shading Accent 1" w:uiPriority="71"/>
+    <w:lsdException w:name="Colorful List Accent 1" w:uiPriority="72"/>
+    <w:lsdException w:name="Colorful Grid Accent 1" w:uiPriority="73"/>
+    <w:lsdException w:name="Light Shading Accent 2" w:uiPriority="60"/>
+    <w:lsdException w:name="Light List Accent 2" w:uiPriority="61"/>
+    <w:lsdException w:name="Light Grid Accent 2" w:uiPriority="62"/>
+    <w:lsdException w:name="Medium Shading 1 Accent 2" w:uiPriority="63"/>
+    <w:lsdException w:name="Medium Shading 2 Accent 2" w:uiPriority="64"/>
+    <w:lsdException w:name="Medium List 1 Accent 2" w:uiPriority="65"/>
+    <w:lsdException w:name="Medium List 2 Accent 2" w:uiPriority="66"/>
+    <w:lsdException w:name="Medium Grid 1 Accent 2" w:uiPriority="67"/>
+    <w:lsdException w:name="Medium Grid 2 Accent 2" w:uiPriority="68"/>
+    <w:lsdException w:name="Medium Grid 3 Accent 2" w:uiPriority="69"/>
+    <w:lsdException w:name="Dark List Accent 2" w:uiPriority="70"/>
+    <w:lsdException w:name="Colorful Shading Accent 2" w:uiPriority="71"/>
+    <w:lsdException w:name="Colorful List Accent 2" w:uiPriority="72"/>
+    <w:lsdException w:name="Colorful Grid Accent 2" w:uiPriority="73"/>
+    <w:lsdException w:name="Light Shading Accent 3" w:uiPriority="60"/>
+    <w:lsdException w:name="Light List Accent 3" w:uiPriority="61"/>
+    <w:lsdException w:name="Light Grid Accent 3" w:uiPriority="62"/>
+    <w:lsdException w:name="Medium Shading 1 Accent 3" w:uiPriority="63"/>
+    <w:lsdException w:name="Medium Shading 2 Accent 3" w:uiPriority="64"/>
+    <w:lsdException w:name="Medium List 1 Accent 3" w:uiPriority="65"/>
+    <w:lsdException w:name="Medium List 2 Accent 3" w:uiPriority="66"/>
+    <w:lsdException w:name="Medium Grid 1 Accent 3" w:uiPriority="67"/>
+    <w:lsdException w:name="Medium Grid 2 Accent 3" w:uiPriority="68"/>
+    <w:lsdException w:name="Medium Grid 3 Accent 3" w:uiPriority="69"/>
+    <w:lsdException w:name="Dark List Accent 3" w:uiPriority="70"/>
+    <w:lsdException w:name="Colorful Shading Accent 3" w:uiPriority="71"/>
+    <w:lsdException w:name="Colorful List Accent 3" w:uiPriority="72"/>
+    <w:lsdException w:name="Colorful Grid Accent 3" w:uiPriority="73"/>
+    <w:lsdException w:name="Light Shading Accent 4" w:uiPriority="60"/>
+    <w:lsdException w:name="Light List Accent 4" w:uiPriority="61"/>
+    <w:lsdException w:name="Light Grid Accent 4" w:uiPriority="62"/>
+    <w:lsdException w:name="Medium Shading 1 Accent 4" w:uiPriority="63"/>
+    <w:lsdException w:name="Medium Shading 2 Accent 4" w:uiPriority="64"/>
+    <w:lsdException w:name="Medium List 1 Accent 4" w:uiPriority="65"/>
+    <w:lsdException w:name="Medium List 2 Accent 4" w:uiPriority="66"/>
+    <w:lsdException w:name="Medium Grid 1 Accent 4" w:uiPriority="67"/>
+    <w:lsdException w:name="Medium Grid 2 Accent 4" w:uiPriority="68"/>
+    <w:lsdException w:name="Medium Grid 3 Accent 4" w:uiPriority="69"/>
+    <w:lsdException w:name="Dark List Accent 4" w:uiPriority="70"/>
+    <w:lsdException w:name="Colorful Shading Accent 4" w:uiPriority="71"/>
+    <w:lsdException w:name="Colorful List Accent 4" w:uiPriority="72"/>
+    <w:lsdException w:name="Colorful Grid Accent 4" w:uiPriority="73"/>
+    <w:lsdException w:name="Light Shading Accent 5" w:uiPriority="60"/>
+    <w:lsdException w:name="Light List Accent 5" w:uiPriority="61"/>
+    <w:lsdException w:name="Light Grid Accent 5" w:uiPriority="62"/>
+    <w:lsdException w:name="Medium Shading 1 Accent 5" w:uiPriority="63"/>
+    <w:lsdException w:name="Medium Shading 2 Accent 5" w:uiPriority="64"/>
+    <w:lsdException w:name="Medium List 1 Accent 5" w:uiPriority="65"/>
+    <w:lsdException w:name="Medium List 2 Accent 5" w:uiPriority="66"/>
+    <w:lsdException w:name="Medium Grid 1 Accent 5" w:uiPriority="67"/>
+    <w:lsdException w:name="Medium Grid 2 Accent 5" w:uiPriority="68"/>
+    <w:lsdException w:name="Medium Grid 3 Accent 5" w:uiPriority="69"/>
+    <w:lsdException w:name="Dark List Accent 5" w:uiPriority="70"/>
+    <w:lsdException w:name="Colorful Shading Accent 5" w:uiPriority="71"/>
+    <w:lsdException w:name="Colorful List Accent 5" w:uiPriority="72"/>
+    <w:lsdException w:name="Colorful Grid Accent 5" w:uiPriority="73"/>
+    <w:lsdException w:name="Light Shading Accent 6" w:uiPriority="60"/>
+    <w:lsdException w:name="Light List Accent 6" w:uiPriority="61"/>
+    <w:lsdException w:name="Light Grid Accent 6" w:uiPriority="62"/>
+    <w:lsdException w:name="Medium Shading 1 Accent 6" w:uiPriority="63"/>
+    <w:lsdException w:name="Medium Shading 2 Accent 6" w:uiPriority="64"/>
+    <w:lsdException w:name="Medium List 1 Accent 6" w:uiPriority="65"/>
+    <w:lsdException w:name="Medium List 2 Accent 6" w:uiPriority="66"/>
+    <w:lsdException w:name="Medium Grid 1 Accent 6" w:uiPriority="67"/>
+    <w:lsdException w:name="Medium Grid 2 Accent 6" w:uiPriority="68"/>
+    <w:lsdException w:name="Medium Grid 3 Accent 6" w:uiPriority="69"/>
+    <w:lsdException w:name="Dark List Accent 6" w:uiPriority="70"/>
+    <w:lsdException w:name="Colorful Shading Accent 6" w:uiPriority="71"/>
+    <w:lsdException w:name="Colorful List Accent 6" w:uiPriority="72"/>
+    <w:lsdException w:name="Colorful Grid Accent 6" w:uiPriority="73"/>
+    <w:lsdException w:name="Subtle Emphasis" w:uiPriority="19" w:qFormat="1"/>
+    <w:lsdException w:name="Intense Emphasis" w:uiPriority="21" w:qFormat="1"/>
+    <w:lsdException w:name="Subtle Reference" w:uiPriority="31" w:qFormat="1"/>
+    <w:lsdException w:name="Intense Reference" w:uiPriority="32" w:qFormat="1"/>
+    <w:lsdException w:name="Book Title" w:uiPriority="33" w:qFormat="1"/>
+    <w:lsdException w:name="Bibliography" w:semiHidden="1" w:uiPriority="37" w:unhideWhenUsed="1"/>
+    <w:lsdException w:name="TOC Heading" w:semiHidden="1" w:uiPriority="39" w:unhideWhenUsed="1" w:qFormat="1"/>
+    <w:lsdException w:name="Plain Table 1" w:uiPriority="41"/>
+    <w:lsdException w:name="Plain Table 2" w:uiPriority="42"/>
+    <w:lsdException w:name="Plain Table 3" w:uiPriority="43"/>
+    <w:lsdException w:name="Plain Table 4" w:uiPriority="44"/>
+    <w:lsdException w:name="Plain Table 5" w:uiPriority="45"/>
+    <w:lsdException w:name="Grid Table Light" w:uiPriority="40"/>
+    <w:lsdException w:name="Grid Table 1 Light" w:uiPriority="46"/>
+    <w:lsdException w:name="Grid Table 2" w:uiPriority="47"/>
+    <w:lsdException w:name="Grid Table 3" w:uiPriority="48"/>
+    <w:lsdException w:name="Grid Table 4" w:uiPriority="49"/>
+    <w:lsdException w:name="Grid Table 5 Dark" w:uiPriority="50"/>
+    <w:lsdException w:name="Grid Table 6 Colorful" w:uiPriority="51"/>
+    <w:lsdException w:name="Grid Table 7 Colorful" w:uiPriority="52"/>
+    <w:lsdException w:name="Grid Table 1 Light Accent 1" w:uiPriority="46"/>
+    <w:lsdException w:name="Grid Table 2 Accent 1" w:uiPriority="47"/>
+    <w:lsdException w:name="Grid Table 3 Accent 1" w:uiPriority="48"/>
+    <w:lsdException w:name="Grid Table 4 Accent 1" w:uiPriority="49"/>
+    <w:lsdException w:name="Grid Table 5 Dark Accent 1" w:uiPriority="50"/>
+    <w:lsdException w:name="Grid Table 6 Colorful Accent 1" w:uiPriority="51"/>
+    <w:lsdException w:name="Grid Table 7 Colorful Accent 1" w:uiPriority="52"/>
+    <w:lsdException w:name="Grid Table 1 Light Accent 2" w:uiPriority="46"/>
+    <w:lsdException w:name="Grid Table 2 Accent 2" w:uiPriority="47"/>
+    <w:lsdException w:name="Grid Table 3 Accent 2" w:uiPriority="48"/>
+    <w:lsdException w:name="Grid Table 4 Accent 2" w:uiPriority="49"/>
+    <w:lsdException w:name="Grid Table 5 Dark Accent 2" w:uiPriority="50"/>
+    <w:lsdException w:name="Grid Table 6 Colorful Accent 2" w:uiPriority="51"/>
+    <w:lsdException w:name="Grid Table 7 Colorful Accent 2" w:uiPriority="52"/>
+    <w:lsdException w:name="Grid Table 1 Light Accent 3" w:uiPriority="46"/>
+    <w:lsdException w:name="Grid Table 2 Accent 3" w:uiPriority="47"/>
+    <w:lsdException w:name="Grid Table 3 Accent 3" w:uiPriority="48"/>
+    <w:lsdException w:name="Grid Table 4 Accent 3" w:uiPriority="49"/>
+    <w:lsdException w:name="Grid Table 5 Dark Accent 3" w:uiPriority="50"/>
+    <w:lsdException w:name="Grid Table 6 Colorful Accent 3" w:uiPriority="51"/>
+    <w:lsdException w:name="Grid Table 7 Colorful Accent 3" w:uiPriority="52"/>
+    <w:lsdException w:name="Grid Table 1 Light Accent 4" w:uiPriority="46"/>
+    <w:lsdException w:name="Grid Table 2 Accent 4" w:uiPriority="47"/>
+    <w:lsdException w:name="Grid Table 3 Accent 4" w:uiPriority="48"/>
+    <w:lsdException w:name="Grid Table 4 Accent 4" w:uiPriority="49"/>
+    <w:lsdException w:name="Grid Table 5 Dark Accent 4" w:uiPriority="50"/>
+    <w:lsdException w:name="Grid Table 6 Colorful Accent 4" w:uiPriority="51"/>
+    <w:lsdException w:name="Grid Table 7 Colorful Accent 4" w:uiPriority="52"/>
+    <w:lsdException w:name="Grid Table 1 Light Accent 5" w:uiPriority="46"/>
+    <w:lsdException w:name="Grid Table 2 Accent 5" w:uiPriority="47"/>
+    <w:lsdException w:name="Grid Table 3 Accent 5" w:uiPriority="48"/>
+    <w:lsdException w:name="Grid Table 4 Accent 5" w:uiPriority="49"/>
+    <w:lsdException w:name="Grid Table 5 Dark Accent 5" w:uiPriority="50"/>
+    <w:lsdException w:name="Grid Table 6 Colorful Accent 5" w:uiPriority="51"/>
+    <w:lsdException w:name="Grid Table 7 Colorful Accent 5" w:uiPriority="52"/>
+    <w:lsdException w:name="Grid Table 1 Light Accent 6" w:uiPriority="46"/>
+    <w:lsdException w:name="Grid Table 2 Accent 6" w:uiPriority="47"/>
+    <w:lsdException w:name="Grid Table 3 Accent 6" w:uiPriority="48"/>
+    <w:lsdException w:name="Grid Table 4 Accent 6" w:uiPriority="49"/>
+    <w:lsdException w:name="Grid Table 5 Dark Accent 6" w:uiPriority="50"/>
+    <w:lsdException w:name="Grid Table 6 Colorful Accent 6" w:uiPriority="51"/>
+    <w:lsdException w:name="Grid Table 7 Colorful Accent 6" w:uiPriority="52"/>
+    <w:lsdException w:name="List Table 1 Light" w:uiPriority="46"/>
+    <w:lsdException w:name="List Table 2" w:uiPriority="47"/>
+    <w:lsdException w:name="List Table 3" w:uiPriority="48"/>
+    <w:lsdException w:name="List Table 4" w:uiPriority="49"/>
+    <w:lsdException w:name="List Table 5 Dark" w:uiPriority="50"/>
+    <w:lsdException w:name="List Table 6 Colorful" w:uiPriority="51"/>
+    <w:lsdException w:name="List Table 7 Colorful" w:uiPriority="52"/>
+    <w:lsdException w:name="List Table 1 Light Accent 1" w:uiPriority="46"/>
+    <w:lsdException w:name="List Table 2 Accent 1" w:uiPriority="47"/>
+    <w:lsdException w:name="List Table 3 Accent 1" w:uiPriority="48"/>
+    <w:lsdException w:name="List Table 4 Accent 1" w:uiPriority="49"/>
+    <w:lsdException w:name="List Table 5 Dark Accent 1" w:uiPriority="50"/>
+    <w:lsdException w:name="List Table 6 Colorful Accent 1" w:uiPriority="51"/>
+    <w:lsdException w:name="List Table 7 Colorful Accent 1" w:uiPriority="52"/>
+    <w:lsdException w:name="List Table 1 Light Accent 2" w:uiPriority="46"/>
+    <w:lsdException w:name="List Table 2 Accent 2" w:uiPriority="47"/>
+    <w:lsdException w:name="List Table 3 Accent 2" w:uiPriority="48"/>
+    <w:lsdException w:name="List Table 4 Accent 2" w:uiPriority="49"/>
+    <w:lsdException w:name="List Table 5 Dark Accent 2" w:uiPriority="50"/>
+    <w:lsdException w:name="List Table 6 Colorful Accent 2" w:uiPriority="51"/>
+    <w:lsdException w:name="List Table 7 Colorful Accent 2" w:uiPriority="52"/>
+    <w:lsdException w:name="List Table 1 Light Accent 3" w:uiPriority="46"/>
+    <w:lsdException w:name="List Table 2 Accent 3" w:uiPriority="47"/>
+    <w:lsdException w:name="List Table 3 Accent 3" w:uiPriority="48"/>
+    <w:lsdException w:name="List Table 4 Accent 3" w:uiPriority="49"/>
+    <w:lsdException w:name="List Table 5 Dark Accent 3" w:uiPriority="50"/>
+    <w:lsdException w:name="List Table 6 Colorful Accent 3" w:uiPriority="51"/>
+    <w:lsdException w:name="List Table 7 Colorful Accent 3" w:uiPriority="52"/>
+    <w:lsdException w:name="List Table 1 Light Accent 4" w:uiPriority="46"/>
+    <w:lsdException w:name="List Table 2 Accent 4" w:uiPriority="47"/>
+    <w:lsdException w:name="List Table 3 Accent 4" w:uiPriority="48"/>
+    <w:lsdException w:name="List Table 4 Accent 4" w:uiPriority="49"/>
+    <w:lsdException w:name="List Table 5 Dark Accent 4" w:uiPriority="50"/>
+    <w:lsdException w:name="List Table 6 Colorful Accent 4" w:uiPriority="51"/>
+    <w:lsdException w:name="List Table 7 Colorful Accent 4" w:uiPriority="52"/>
+    <w:lsdException w:name="List Table 1 Light Accent 5" w:uiPriority="46"/>
+    <w:lsdException w:name="List Table 2 Accent 5" w:uiPriority="47"/>
+    <w:lsdException w:name="List Table 3 Accent 5" w:uiPriority="48"/>
+    <w:lsdException w:name="List Table 4 Accent 5" w:uiPriority="49"/>
+    <w:lsdException w:name="List Table 5 Dark Accent 5" w:uiPriority="50"/>
+    <w:lsdException w:name="List Table 6 Colorful Accent 5" w:uiPriority="51"/>
+    <w:lsdException w:name="List Table 7 Colorful Accent 5" w:uiPriority="52"/>
+    <w:lsdException w:name="List Table 1 Light Accent 6" w:uiPriority="46"/>
+    <w:lsdException w:name="List Table 2 Accent 6" w:uiPriority="47"/>
+    <w:lsdException w:name="List Table 3 Accent 6" w:uiPriority="48"/>
+    <w:lsdException w:name="List Table 4 Accent 6" w:uiPriority="49"/>
+    <w:lsdException w:name="List Table 5 Dark Accent 6" w:uiPriority="50"/>
+    <w:lsdException w:name="List Table 6 Colorful Accent 6" w:uiPriority="51"/>
+    <w:lsdException w:name="List Table 7 Colorful Accent 6" w:uiPriority="52"/>
+    <w:lsdException w:name="Mention" w:semiHidden="1" w:unhideWhenUsed="1"/>
+    <w:lsdException w:name="Smart Hyperlink" w:semiHidden="1" w:unhideWhenUsed="1"/>
+    <w:lsdException w:name="Hashtag" w:semiHidden="1" w:unhideWhenUsed="1"/>
+    <w:lsdException w:name="Unresolved Mention" w:semiHidden="1" w:unhideWhenUsed="1"/>
+    <w:lsdException w:name="Smart Link" w:semiHidden="1" w:unhideWhenUsed="1"/>
+  </w:latentStyles>
+  <w:style w:type="paragraph" w:default="1" w:styleId="Normal">
     <w:name w:val="Normal"/>
+    <w:qFormat/>
   </w:style>
   <w:style w:type="paragraph" w:styleId="Ttulo1">
     <w:name w:val="heading 1"/>
     <w:basedOn w:val="Normal"/>
     <w:next w:val="Normal"/>
+    <w:uiPriority w:val="9"/>
+    <w:qFormat/>
     <w:pPr>
-      <w:keepNext w:val="1"/>
-      <w:keepLines w:val="1"/>
-      <w:spacing w:after="120" w:before="400"/>
+      <w:keepNext/>
+      <w:keepLines/>
+      <w:spacing w:before="400" w:after="120"/>
       <w:outlineLvl w:val="0"/>
     </w:pPr>
     <w:rPr>
@@ -1836,10 +2038,14 @@
     <w:name w:val="heading 2"/>
     <w:basedOn w:val="Normal"/>
     <w:next w:val="Normal"/>
+    <w:uiPriority w:val="9"/>
+    <w:semiHidden/>
+    <w:unhideWhenUsed/>
+    <w:qFormat/>
     <w:pPr>
-      <w:keepNext w:val="1"/>
-      <w:keepLines w:val="1"/>
-      <w:spacing w:after="120" w:before="360"/>
+      <w:keepNext/>
+      <w:keepLines/>
+      <w:spacing w:before="360" w:after="120"/>
       <w:outlineLvl w:val="1"/>
     </w:pPr>
     <w:rPr>
@@ -1851,10 +2057,14 @@
     <w:name w:val="heading 3"/>
     <w:basedOn w:val="Normal"/>
     <w:next w:val="Normal"/>
+    <w:uiPriority w:val="9"/>
+    <w:semiHidden/>
+    <w:unhideWhenUsed/>
+    <w:qFormat/>
     <w:pPr>
-      <w:keepNext w:val="1"/>
-      <w:keepLines w:val="1"/>
-      <w:spacing w:after="80" w:before="320"/>
+      <w:keepNext/>
+      <w:keepLines/>
+      <w:spacing w:before="320" w:after="80"/>
       <w:outlineLvl w:val="2"/>
     </w:pPr>
     <w:rPr>
@@ -1867,10 +2077,14 @@
     <w:name w:val="heading 4"/>
     <w:basedOn w:val="Normal"/>
     <w:next w:val="Normal"/>
+    <w:uiPriority w:val="9"/>
+    <w:semiHidden/>
+    <w:unhideWhenUsed/>
+    <w:qFormat/>
     <w:pPr>
-      <w:keepNext w:val="1"/>
-      <w:keepLines w:val="1"/>
-      <w:spacing w:after="80" w:before="280"/>
+      <w:keepNext/>
+      <w:keepLines/>
+      <w:spacing w:before="280" w:after="80"/>
       <w:outlineLvl w:val="3"/>
     </w:pPr>
     <w:rPr>
@@ -1883,10 +2097,14 @@
     <w:name w:val="heading 5"/>
     <w:basedOn w:val="Normal"/>
     <w:next w:val="Normal"/>
+    <w:uiPriority w:val="9"/>
+    <w:semiHidden/>
+    <w:unhideWhenUsed/>
+    <w:qFormat/>
     <w:pPr>
-      <w:keepNext w:val="1"/>
-      <w:keepLines w:val="1"/>
-      <w:spacing w:after="80" w:before="240"/>
+      <w:keepNext/>
+      <w:keepLines/>
+      <w:spacing w:before="240" w:after="80"/>
       <w:outlineLvl w:val="4"/>
     </w:pPr>
     <w:rPr>
@@ -1897,52 +2115,56 @@
     <w:name w:val="heading 6"/>
     <w:basedOn w:val="Normal"/>
     <w:next w:val="Normal"/>
+    <w:uiPriority w:val="9"/>
+    <w:semiHidden/>
+    <w:unhideWhenUsed/>
+    <w:qFormat/>
     <w:pPr>
-      <w:keepNext w:val="1"/>
-      <w:keepLines w:val="1"/>
-      <w:spacing w:after="80" w:before="240"/>
+      <w:keepNext/>
+      <w:keepLines/>
+      <w:spacing w:before="240" w:after="80"/>
       <w:outlineLvl w:val="5"/>
     </w:pPr>
     <w:rPr>
-      <w:i w:val="1"/>
+      <w:i/>
       <w:color w:val="666666"/>
     </w:rPr>
   </w:style>
-  <w:style w:type="character" w:styleId="Fontepargpadro" w:default="1">
+  <w:style w:type="character" w:default="1" w:styleId="Fontepargpadro">
     <w:name w:val="Default Paragraph Font"/>
     <w:uiPriority w:val="1"/>
-    <w:semiHidden w:val="1"/>
-    <w:unhideWhenUsed w:val="1"/>
+    <w:semiHidden/>
+    <w:unhideWhenUsed/>
   </w:style>
-  <w:style w:type="table" w:styleId="Tabelanormal" w:default="1">
+  <w:style w:type="table" w:default="1" w:styleId="Tabelanormal">
     <w:name w:val="Normal Table"/>
     <w:uiPriority w:val="99"/>
-    <w:semiHidden w:val="1"/>
-    <w:unhideWhenUsed w:val="1"/>
+    <w:semiHidden/>
+    <w:unhideWhenUsed/>
     <w:tblPr>
-      <w:tblInd w:w="0.0" w:type="dxa"/>
+      <w:tblInd w:w="0" w:type="dxa"/>
       <w:tblCellMar>
-        <w:top w:w="0.0" w:type="dxa"/>
-        <w:left w:w="108.0" w:type="dxa"/>
-        <w:bottom w:w="0.0" w:type="dxa"/>
-        <w:right w:w="108.0" w:type="dxa"/>
+        <w:top w:w="0" w:type="dxa"/>
+        <w:left w:w="108" w:type="dxa"/>
+        <w:bottom w:w="0" w:type="dxa"/>
+        <w:right w:w="108" w:type="dxa"/>
       </w:tblCellMar>
     </w:tblPr>
   </w:style>
-  <w:style w:type="numbering" w:styleId="Semlista" w:default="1">
+  <w:style w:type="numbering" w:default="1" w:styleId="Semlista">
     <w:name w:val="No List"/>
     <w:uiPriority w:val="99"/>
-    <w:semiHidden w:val="1"/>
-    <w:unhideWhenUsed w:val="1"/>
+    <w:semiHidden/>
+    <w:unhideWhenUsed/>
   </w:style>
-  <w:style w:type="table" w:styleId="TableNormal" w:customStyle="1">
+  <w:style w:type="table" w:customStyle="1" w:styleId="TableNormal">
     <w:name w:val="Table Normal"/>
     <w:tblPr>
       <w:tblCellMar>
-        <w:top w:w="0.0" w:type="dxa"/>
-        <w:left w:w="0.0" w:type="dxa"/>
-        <w:bottom w:w="0.0" w:type="dxa"/>
-        <w:right w:w="0.0" w:type="dxa"/>
+        <w:top w:w="0" w:type="dxa"/>
+        <w:left w:w="0" w:type="dxa"/>
+        <w:bottom w:w="0" w:type="dxa"/>
+        <w:right w:w="0" w:type="dxa"/>
       </w:tblCellMar>
     </w:tblPr>
   </w:style>
@@ -1950,9 +2172,11 @@
     <w:name w:val="Title"/>
     <w:basedOn w:val="Normal"/>
     <w:next w:val="Normal"/>
+    <w:uiPriority w:val="10"/>
+    <w:qFormat/>
     <w:pPr>
-      <w:keepNext w:val="1"/>
-      <w:keepLines w:val="1"/>
+      <w:keepNext/>
+      <w:keepLines/>
       <w:spacing w:after="60"/>
     </w:pPr>
     <w:rPr>
@@ -1960,13 +2184,26 @@
       <w:szCs w:val="52"/>
     </w:rPr>
   </w:style>
+  <w:style w:type="table" w:customStyle="1" w:styleId="TableNormal0">
+    <w:name w:val="Table Normal"/>
+    <w:tblPr>
+      <w:tblCellMar>
+        <w:top w:w="0" w:type="dxa"/>
+        <w:left w:w="0" w:type="dxa"/>
+        <w:bottom w:w="0" w:type="dxa"/>
+        <w:right w:w="0" w:type="dxa"/>
+      </w:tblCellMar>
+    </w:tblPr>
+  </w:style>
   <w:style w:type="paragraph" w:styleId="Subttulo">
     <w:name w:val="Subtitle"/>
     <w:basedOn w:val="Normal"/>
     <w:next w:val="Normal"/>
+    <w:uiPriority w:val="11"/>
+    <w:qFormat/>
     <w:pPr>
-      <w:keepNext w:val="1"/>
-      <w:keepLines w:val="1"/>
+      <w:keepNext/>
+      <w:keepLines/>
       <w:spacing w:after="320"/>
     </w:pPr>
     <w:rPr>
@@ -1980,7 +2217,7 @@
     <w:basedOn w:val="Normal"/>
     <w:link w:val="CabealhoChar"/>
     <w:uiPriority w:val="99"/>
-    <w:unhideWhenUsed w:val="1"/>
+    <w:unhideWhenUsed/>
     <w:rsid w:val="00C22B49"/>
     <w:pPr>
       <w:tabs>
@@ -1990,7 +2227,7 @@
       <w:spacing w:line="240" w:lineRule="auto"/>
     </w:pPr>
   </w:style>
-  <w:style w:type="character" w:styleId="CabealhoChar" w:customStyle="1">
+  <w:style w:type="character" w:customStyle="1" w:styleId="CabealhoChar">
     <w:name w:val="Cabeçalho Char"/>
     <w:basedOn w:val="Fontepargpadro"/>
     <w:link w:val="Cabealho"/>
@@ -2002,7 +2239,7 @@
     <w:basedOn w:val="Normal"/>
     <w:link w:val="RodapChar"/>
     <w:uiPriority w:val="99"/>
-    <w:unhideWhenUsed w:val="1"/>
+    <w:unhideWhenUsed/>
     <w:rsid w:val="00C22B49"/>
     <w:pPr>
       <w:tabs>
@@ -2012,51 +2249,32 @@
       <w:spacing w:line="240" w:lineRule="auto"/>
     </w:pPr>
   </w:style>
-  <w:style w:type="character" w:styleId="RodapChar" w:customStyle="1">
+  <w:style w:type="character" w:customStyle="1" w:styleId="RodapChar">
     <w:name w:val="Rodapé Char"/>
     <w:basedOn w:val="Fontepargpadro"/>
     <w:link w:val="Rodap"/>
     <w:uiPriority w:val="99"/>
     <w:rsid w:val="00C22B49"/>
   </w:style>
-  <w:style w:type="paragraph" w:styleId="Subtitle">
-    <w:name w:val="Subtitle"/>
-    <w:basedOn w:val="Normal"/>
-    <w:next w:val="Normal"/>
-    <w:pPr>
-      <w:keepNext w:val="1"/>
-      <w:keepLines w:val="1"/>
-      <w:spacing w:after="320" w:lineRule="auto"/>
-    </w:pPr>
-    <w:rPr>
-      <w:color w:val="666666"/>
-      <w:sz w:val="30"/>
-      <w:szCs w:val="30"/>
-    </w:rPr>
-  </w:style>
-  <w:style w:type="table" w:styleId="Table1">
-    <w:basedOn w:val="TableNormal"/>
+  <w:style w:type="table" w:customStyle="1" w:styleId="a">
+    <w:basedOn w:val="TableNormal0"/>
     <w:tblPr>
       <w:tblStyleRowBandSize w:val="1"/>
       <w:tblStyleColBandSize w:val="1"/>
       <w:tblCellMar>
-        <w:top w:w="0.0" w:type="dxa"/>
-        <w:left w:w="115.0" w:type="dxa"/>
-        <w:bottom w:w="0.0" w:type="dxa"/>
-        <w:right w:w="115.0" w:type="dxa"/>
+        <w:left w:w="115" w:type="dxa"/>
+        <w:right w:w="115" w:type="dxa"/>
       </w:tblCellMar>
     </w:tblPr>
   </w:style>
-  <w:style w:type="table" w:styleId="Table2">
-    <w:basedOn w:val="TableNormal"/>
+  <w:style w:type="table" w:customStyle="1" w:styleId="a0">
+    <w:basedOn w:val="TableNormal0"/>
     <w:tblPr>
       <w:tblStyleRowBandSize w:val="1"/>
       <w:tblStyleColBandSize w:val="1"/>
       <w:tblCellMar>
-        <w:top w:w="0.0" w:type="dxa"/>
-        <w:left w:w="115.0" w:type="dxa"/>
-        <w:bottom w:w="0.0" w:type="dxa"/>
-        <w:right w:w="115.0" w:type="dxa"/>
+        <w:left w:w="115" w:type="dxa"/>
+        <w:right w:w="115" w:type="dxa"/>
       </w:tblCellMar>
     </w:tblPr>
   </w:style>
@@ -2383,17 +2601,17 @@
 </a:theme>
 </file>
 
-<file path=customXML/item1.xml><?xml version="1.0" encoding="utf-8"?>
+<file path=customXml/item1.xml><?xml version="1.0" encoding="utf-8"?>
 <go:gDocsCustomXmlDataStorage xmlns:go="http://customooxmlschemas.google.com/" xmlns:r="http://schemas.openxmlformats.org/officeDocument/2006/relationships">
   <go:docsCustomData xmlns:go="http://customooxmlschemas.google.com/" roundtripDataSignature="AMtx7mgOvTAMrLt4HoDGUWyWai7aP6uXCg==">AMUW2mWmGrQA+Jzc+h/iq6KaQDk5MooQDueuOmdZ04DoQNcDUKyMiFMhf+n/Uui5VUZ6JcoiS5hv4DsUNWM/bPROH0m4/IiIONwp2NmODi5m3Nx+KfGUv9v7kAWpoQVolJ1nEbE6141K4SGZ8HJl0juIkOyys7Gn1w==</go:docsCustomData>
 </go:gDocsCustomXmlDataStorage>
 </file>
 
-<file path=customXML/itemProps1.xml><?xml version="1.0" encoding="utf-8"?>
+<file path=customXml/itemProps1.xml><?xml version="1.0" encoding="utf-8"?>
 <ds:datastoreItem xmlns:ds="http://schemas.openxmlformats.org/officeDocument/2006/customXml" ds:itemID="{11111111-1234-1234-1234-123412341234}">
   <ds:schemaRefs>
+    <ds:schemaRef ds:uri="http://customooxmlschemas.google.com/"/>
     <ds:schemaRef ds:uri="http://schemas.openxmlformats.org/officeDocument/2006/relationships"/>
-    <ds:schemaRef ds:uri="http://customooxmlschemas.google.com/"/>
   </ds:schemaRefs>
 </ds:datastoreItem>
 </file>
</xml_diff>